<commit_message>
filled TestSuites | moved .exe to Software/ | add tasks code to Report
</commit_message>
<xml_diff>
--- a/lab08/TestSuite/TS_8_1.docx
+++ b/lab08/TestSuite/TS_8_1.docx
@@ -65,12 +65,10 @@
       </w:r>
       <w:r>
         <w:rPr>
-          <w:lang w:val="en-US"/>
+          <w:lang w:val="ru-RU"/>
         </w:rPr>
         <w:t>8</w:t>
       </w:r>
-      <w:bookmarkStart w:id="0" w:name="_GoBack"/>
-      <w:bookmarkEnd w:id="0"/>
       <w:r>
         <w:rPr>
           <w:lang w:val="ru-RU"/>
@@ -1771,6 +1769,7 @@
               <w:bottom w:w="100" w:type="dxa"/>
               <w:right w:w="100" w:type="dxa"/>
             </w:tcMar>
+            <w:vAlign w:val="center"/>
           </w:tcPr>
           <w:p>
             <w:pPr>
@@ -1788,8 +1787,175 @@
                 <w:rFonts w:ascii="Arial" w:eastAsia="Arial" w:hAnsi="Arial" w:cs="Arial"/>
                 <w:sz w:val="20"/>
                 <w:szCs w:val="20"/>
-              </w:rPr>
-            </w:pPr>
+                <w:lang w:val="ru-RU"/>
+              </w:rPr>
+            </w:pPr>
+            <w:r>
+              <w:rPr>
+                <w:rFonts w:ascii="Arial" w:eastAsia="Arial" w:hAnsi="Arial" w:cs="Arial"/>
+                <w:sz w:val="20"/>
+                <w:szCs w:val="20"/>
+                <w:lang w:val="uk-UA"/>
+              </w:rPr>
+              <w:t>1</w:t>
+            </w:r>
+            <w:r>
+              <w:rPr>
+                <w:rFonts w:ascii="Arial" w:eastAsia="Arial" w:hAnsi="Arial" w:cs="Arial"/>
+                <w:sz w:val="20"/>
+                <w:szCs w:val="20"/>
+                <w:lang w:val="uk-UA"/>
+              </w:rPr>
+              <w:t>. Ввести</w:t>
+            </w:r>
+            <w:r>
+              <w:rPr>
+                <w:rFonts w:ascii="Arial" w:eastAsia="Arial" w:hAnsi="Arial" w:cs="Arial"/>
+                <w:sz w:val="20"/>
+                <w:szCs w:val="20"/>
+                <w:lang w:val="uk-UA"/>
+              </w:rPr>
+              <w:t xml:space="preserve"> </w:t>
+            </w:r>
+            <w:r>
+              <w:rPr>
+                <w:rFonts w:ascii="Arial" w:eastAsia="Arial" w:hAnsi="Arial" w:cs="Arial"/>
+                <w:sz w:val="20"/>
+                <w:szCs w:val="20"/>
+                <w:lang w:val="en-US"/>
+              </w:rPr>
+              <w:t>X</w:t>
+            </w:r>
+            <w:r>
+              <w:rPr>
+                <w:rFonts w:ascii="Arial" w:eastAsia="Arial" w:hAnsi="Arial" w:cs="Arial"/>
+                <w:sz w:val="20"/>
+                <w:szCs w:val="20"/>
+                <w:lang w:val="ru-RU"/>
+              </w:rPr>
+              <w:t xml:space="preserve"> = 6.9</w:t>
+            </w:r>
+          </w:p>
+          <w:p>
+            <w:pPr>
+              <w:widowControl w:val="0"/>
+              <w:pBdr>
+                <w:top w:val="nil"/>
+                <w:left w:val="nil"/>
+                <w:bottom w:val="nil"/>
+                <w:right w:val="nil"/>
+                <w:between w:val="nil"/>
+              </w:pBdr>
+              <w:spacing w:line="240" w:lineRule="auto"/>
+              <w:jc w:val="left"/>
+              <w:rPr>
+                <w:rFonts w:ascii="Arial" w:eastAsia="Arial" w:hAnsi="Arial" w:cs="Arial"/>
+                <w:sz w:val="20"/>
+                <w:szCs w:val="20"/>
+                <w:lang w:val="ru-RU"/>
+              </w:rPr>
+            </w:pPr>
+            <w:r>
+              <w:rPr>
+                <w:rFonts w:ascii="Arial" w:eastAsia="Arial" w:hAnsi="Arial" w:cs="Arial"/>
+                <w:sz w:val="20"/>
+                <w:szCs w:val="20"/>
+                <w:lang w:val="uk-UA"/>
+              </w:rPr>
+              <w:t>2</w:t>
+            </w:r>
+            <w:r>
+              <w:rPr>
+                <w:rFonts w:ascii="Arial" w:eastAsia="Arial" w:hAnsi="Arial" w:cs="Arial"/>
+                <w:sz w:val="20"/>
+                <w:szCs w:val="20"/>
+                <w:lang w:val="uk-UA"/>
+              </w:rPr>
+              <w:t>. Ввести</w:t>
+            </w:r>
+            <w:r>
+              <w:rPr>
+                <w:rFonts w:ascii="Arial" w:eastAsia="Arial" w:hAnsi="Arial" w:cs="Arial"/>
+                <w:sz w:val="20"/>
+                <w:szCs w:val="20"/>
+                <w:lang w:val="ru-RU"/>
+              </w:rPr>
+              <w:t xml:space="preserve"> </w:t>
+            </w:r>
+            <w:r>
+              <w:rPr>
+                <w:rFonts w:ascii="Arial" w:eastAsia="Arial" w:hAnsi="Arial" w:cs="Arial"/>
+                <w:sz w:val="20"/>
+                <w:szCs w:val="20"/>
+                <w:lang w:val="en-US"/>
+              </w:rPr>
+              <w:t>Y</w:t>
+            </w:r>
+            <w:r>
+              <w:rPr>
+                <w:rFonts w:ascii="Arial" w:eastAsia="Arial" w:hAnsi="Arial" w:cs="Arial"/>
+                <w:sz w:val="20"/>
+                <w:szCs w:val="20"/>
+                <w:lang w:val="ru-RU"/>
+              </w:rPr>
+              <w:t xml:space="preserve"> = 3</w:t>
+            </w:r>
+          </w:p>
+          <w:p>
+            <w:pPr>
+              <w:widowControl w:val="0"/>
+              <w:pBdr>
+                <w:top w:val="nil"/>
+                <w:left w:val="nil"/>
+                <w:bottom w:val="nil"/>
+                <w:right w:val="nil"/>
+                <w:between w:val="nil"/>
+              </w:pBdr>
+              <w:spacing w:line="240" w:lineRule="auto"/>
+              <w:jc w:val="left"/>
+              <w:rPr>
+                <w:rFonts w:ascii="Arial" w:eastAsia="Arial" w:hAnsi="Arial" w:cs="Arial"/>
+                <w:sz w:val="20"/>
+                <w:szCs w:val="20"/>
+                <w:lang w:val="ru-RU"/>
+              </w:rPr>
+            </w:pPr>
+            <w:r>
+              <w:rPr>
+                <w:rFonts w:ascii="Arial" w:eastAsia="Arial" w:hAnsi="Arial" w:cs="Arial"/>
+                <w:sz w:val="20"/>
+                <w:szCs w:val="20"/>
+                <w:lang w:val="uk-UA"/>
+              </w:rPr>
+              <w:t>3. Ввести</w:t>
+            </w:r>
+            <w:r>
+              <w:rPr>
+                <w:rFonts w:ascii="Arial" w:eastAsia="Arial" w:hAnsi="Arial" w:cs="Arial"/>
+                <w:sz w:val="20"/>
+                <w:szCs w:val="20"/>
+                <w:lang w:val="ru-RU"/>
+              </w:rPr>
+              <w:t xml:space="preserve"> </w:t>
+            </w:r>
+            <w:r>
+              <w:rPr>
+                <w:rFonts w:ascii="Arial" w:eastAsia="Arial" w:hAnsi="Arial" w:cs="Arial"/>
+                <w:sz w:val="20"/>
+                <w:szCs w:val="20"/>
+                <w:lang w:val="en-US"/>
+              </w:rPr>
+              <w:t>Z</w:t>
+            </w:r>
+            <w:r>
+              <w:rPr>
+                <w:rFonts w:ascii="Arial" w:eastAsia="Arial" w:hAnsi="Arial" w:cs="Arial"/>
+                <w:sz w:val="20"/>
+                <w:szCs w:val="20"/>
+                <w:lang w:val="ru-RU"/>
+              </w:rPr>
+              <w:t xml:space="preserve"> = -0.8</w:t>
+            </w:r>
           </w:p>
         </w:tc>
         <w:tc>
@@ -1808,6 +1974,7 @@
               <w:bottom w:w="100" w:type="dxa"/>
               <w:right w:w="100" w:type="dxa"/>
             </w:tcMar>
+            <w:vAlign w:val="center"/>
           </w:tcPr>
           <w:p>
             <w:pPr>
@@ -1828,6 +1995,15 @@
                 <w:lang w:val="uk-UA"/>
               </w:rPr>
             </w:pPr>
+            <w:r>
+              <w:rPr>
+                <w:rFonts w:ascii="Courier New" w:eastAsia="Courier New" w:hAnsi="Courier New" w:cs="Courier New"/>
+                <w:sz w:val="20"/>
+                <w:szCs w:val="20"/>
+                <w:lang w:val="uk-UA"/>
+              </w:rPr>
+              <w:t>Отриманий результат: 6.01206</w:t>
+            </w:r>
           </w:p>
         </w:tc>
         <w:tc>
@@ -1846,6 +2022,7 @@
               <w:bottom w:w="100" w:type="dxa"/>
               <w:right w:w="100" w:type="dxa"/>
             </w:tcMar>
+            <w:vAlign w:val="center"/>
           </w:tcPr>
           <w:p>
             <w:pPr>
@@ -1862,8 +2039,17 @@
               <w:rPr>
                 <w:sz w:val="24"/>
                 <w:szCs w:val="24"/>
-              </w:rPr>
-            </w:pPr>
+                <w:lang w:val="en-US"/>
+              </w:rPr>
+            </w:pPr>
+            <w:r>
+              <w:rPr>
+                <w:sz w:val="24"/>
+                <w:szCs w:val="24"/>
+                <w:lang w:val="en-US"/>
+              </w:rPr>
+              <w:t>Passed</w:t>
+            </w:r>
           </w:p>
         </w:tc>
       </w:tr>
@@ -1927,18 +2113,194 @@
               <w:bottom w:w="100" w:type="dxa"/>
               <w:right w:w="100" w:type="dxa"/>
             </w:tcMar>
+            <w:vAlign w:val="center"/>
           </w:tcPr>
           <w:p>
             <w:pPr>
               <w:widowControl w:val="0"/>
+              <w:pBdr>
+                <w:top w:val="nil"/>
+                <w:left w:val="nil"/>
+                <w:bottom w:val="nil"/>
+                <w:right w:val="nil"/>
+                <w:between w:val="nil"/>
+              </w:pBdr>
               <w:spacing w:line="240" w:lineRule="auto"/>
               <w:jc w:val="left"/>
               <w:rPr>
                 <w:rFonts w:ascii="Arial" w:eastAsia="Arial" w:hAnsi="Arial" w:cs="Arial"/>
                 <w:sz w:val="20"/>
                 <w:szCs w:val="20"/>
-              </w:rPr>
-            </w:pPr>
+                <w:lang w:val="ru-RU"/>
+              </w:rPr>
+            </w:pPr>
+            <w:r>
+              <w:rPr>
+                <w:rFonts w:ascii="Arial" w:eastAsia="Arial" w:hAnsi="Arial" w:cs="Arial"/>
+                <w:sz w:val="20"/>
+                <w:szCs w:val="20"/>
+                <w:lang w:val="uk-UA"/>
+              </w:rPr>
+              <w:t xml:space="preserve">1. Ввести </w:t>
+            </w:r>
+            <w:r>
+              <w:rPr>
+                <w:rFonts w:ascii="Arial" w:eastAsia="Arial" w:hAnsi="Arial" w:cs="Arial"/>
+                <w:sz w:val="20"/>
+                <w:szCs w:val="20"/>
+                <w:lang w:val="en-US"/>
+              </w:rPr>
+              <w:t>X</w:t>
+            </w:r>
+            <w:r>
+              <w:rPr>
+                <w:rFonts w:ascii="Arial" w:eastAsia="Arial" w:hAnsi="Arial" w:cs="Arial"/>
+                <w:sz w:val="20"/>
+                <w:szCs w:val="20"/>
+                <w:lang w:val="ru-RU"/>
+              </w:rPr>
+              <w:t xml:space="preserve"> = </w:t>
+            </w:r>
+            <w:r>
+              <w:rPr>
+                <w:rFonts w:ascii="Arial" w:eastAsia="Arial" w:hAnsi="Arial" w:cs="Arial"/>
+                <w:sz w:val="20"/>
+                <w:szCs w:val="20"/>
+                <w:lang w:val="ru-RU"/>
+              </w:rPr>
+              <w:t>3</w:t>
+            </w:r>
+            <w:r>
+              <w:rPr>
+                <w:rFonts w:ascii="Arial" w:eastAsia="Arial" w:hAnsi="Arial" w:cs="Arial"/>
+                <w:sz w:val="20"/>
+                <w:szCs w:val="20"/>
+                <w:lang w:val="ru-RU"/>
+              </w:rPr>
+              <w:t>.</w:t>
+            </w:r>
+            <w:r>
+              <w:rPr>
+                <w:rFonts w:ascii="Arial" w:eastAsia="Arial" w:hAnsi="Arial" w:cs="Arial"/>
+                <w:sz w:val="20"/>
+                <w:szCs w:val="20"/>
+                <w:lang w:val="ru-RU"/>
+              </w:rPr>
+              <w:t>65</w:t>
+            </w:r>
+          </w:p>
+          <w:p>
+            <w:pPr>
+              <w:widowControl w:val="0"/>
+              <w:pBdr>
+                <w:top w:val="nil"/>
+                <w:left w:val="nil"/>
+                <w:bottom w:val="nil"/>
+                <w:right w:val="nil"/>
+                <w:between w:val="nil"/>
+              </w:pBdr>
+              <w:spacing w:line="240" w:lineRule="auto"/>
+              <w:jc w:val="left"/>
+              <w:rPr>
+                <w:rFonts w:ascii="Arial" w:eastAsia="Arial" w:hAnsi="Arial" w:cs="Arial"/>
+                <w:sz w:val="20"/>
+                <w:szCs w:val="20"/>
+                <w:lang w:val="ru-RU"/>
+              </w:rPr>
+            </w:pPr>
+            <w:r>
+              <w:rPr>
+                <w:rFonts w:ascii="Arial" w:eastAsia="Arial" w:hAnsi="Arial" w:cs="Arial"/>
+                <w:sz w:val="20"/>
+                <w:szCs w:val="20"/>
+                <w:lang w:val="uk-UA"/>
+              </w:rPr>
+              <w:t>2. Ввести</w:t>
+            </w:r>
+            <w:r>
+              <w:rPr>
+                <w:rFonts w:ascii="Arial" w:eastAsia="Arial" w:hAnsi="Arial" w:cs="Arial"/>
+                <w:sz w:val="20"/>
+                <w:szCs w:val="20"/>
+                <w:lang w:val="ru-RU"/>
+              </w:rPr>
+              <w:t xml:space="preserve"> </w:t>
+            </w:r>
+            <w:r>
+              <w:rPr>
+                <w:rFonts w:ascii="Arial" w:eastAsia="Arial" w:hAnsi="Arial" w:cs="Arial"/>
+                <w:sz w:val="20"/>
+                <w:szCs w:val="20"/>
+                <w:lang w:val="en-US"/>
+              </w:rPr>
+              <w:t>Y</w:t>
+            </w:r>
+            <w:r>
+              <w:rPr>
+                <w:rFonts w:ascii="Arial" w:eastAsia="Arial" w:hAnsi="Arial" w:cs="Arial"/>
+                <w:sz w:val="20"/>
+                <w:szCs w:val="20"/>
+                <w:lang w:val="ru-RU"/>
+              </w:rPr>
+              <w:t xml:space="preserve"> = </w:t>
+            </w:r>
+            <w:r>
+              <w:rPr>
+                <w:rFonts w:ascii="Arial" w:eastAsia="Arial" w:hAnsi="Arial" w:cs="Arial"/>
+                <w:sz w:val="20"/>
+                <w:szCs w:val="20"/>
+                <w:lang w:val="ru-RU"/>
+              </w:rPr>
+              <w:t>-5</w:t>
+            </w:r>
+          </w:p>
+          <w:p>
+            <w:pPr>
+              <w:widowControl w:val="0"/>
+              <w:spacing w:line="240" w:lineRule="auto"/>
+              <w:jc w:val="left"/>
+              <w:rPr>
+                <w:rFonts w:ascii="Arial" w:eastAsia="Arial" w:hAnsi="Arial" w:cs="Arial"/>
+                <w:sz w:val="20"/>
+                <w:szCs w:val="20"/>
+              </w:rPr>
+            </w:pPr>
+            <w:r>
+              <w:rPr>
+                <w:rFonts w:ascii="Arial" w:eastAsia="Arial" w:hAnsi="Arial" w:cs="Arial"/>
+                <w:sz w:val="20"/>
+                <w:szCs w:val="20"/>
+                <w:lang w:val="uk-UA"/>
+              </w:rPr>
+              <w:t>3. Ввести</w:t>
+            </w:r>
+            <w:r>
+              <w:rPr>
+                <w:rFonts w:ascii="Arial" w:eastAsia="Arial" w:hAnsi="Arial" w:cs="Arial"/>
+                <w:sz w:val="20"/>
+                <w:szCs w:val="20"/>
+                <w:lang w:val="ru-RU"/>
+              </w:rPr>
+              <w:t xml:space="preserve"> </w:t>
+            </w:r>
+            <w:r>
+              <w:rPr>
+                <w:rFonts w:ascii="Arial" w:eastAsia="Arial" w:hAnsi="Arial" w:cs="Arial"/>
+                <w:sz w:val="20"/>
+                <w:szCs w:val="20"/>
+                <w:lang w:val="en-US"/>
+              </w:rPr>
+              <w:t>Z</w:t>
+            </w:r>
+            <w:r>
+              <w:rPr>
+                <w:rFonts w:ascii="Arial" w:eastAsia="Arial" w:hAnsi="Arial" w:cs="Arial"/>
+                <w:sz w:val="20"/>
+                <w:szCs w:val="20"/>
+                <w:lang w:val="ru-RU"/>
+              </w:rPr>
+              <w:t xml:space="preserve"> = 0.8</w:t>
+            </w:r>
           </w:p>
         </w:tc>
         <w:tc>
@@ -1957,6 +2319,7 @@
               <w:bottom w:w="100" w:type="dxa"/>
               <w:right w:w="100" w:type="dxa"/>
             </w:tcMar>
+            <w:vAlign w:val="center"/>
           </w:tcPr>
           <w:p>
             <w:pPr>
@@ -1977,6 +2340,26 @@
                 <w:lang w:val="uk-UA"/>
               </w:rPr>
             </w:pPr>
+            <w:r>
+              <w:rPr>
+                <w:rFonts w:ascii="Courier New" w:eastAsia="Courier New" w:hAnsi="Courier New" w:cs="Courier New"/>
+                <w:sz w:val="20"/>
+                <w:szCs w:val="20"/>
+                <w:lang w:val="uk-UA"/>
+              </w:rPr>
+              <w:t>Отриманий резуль</w:t>
+            </w:r>
+            <w:bookmarkStart w:id="0" w:name="_GoBack"/>
+            <w:bookmarkEnd w:id="0"/>
+            <w:r>
+              <w:rPr>
+                <w:rFonts w:ascii="Courier New" w:eastAsia="Courier New" w:hAnsi="Courier New" w:cs="Courier New"/>
+                <w:sz w:val="20"/>
+                <w:szCs w:val="20"/>
+                <w:lang w:val="uk-UA"/>
+              </w:rPr>
+              <w:t>тат: 5.54619</w:t>
+            </w:r>
           </w:p>
         </w:tc>
         <w:tc>
@@ -1995,6 +2378,7 @@
               <w:bottom w:w="100" w:type="dxa"/>
               <w:right w:w="100" w:type="dxa"/>
             </w:tcMar>
+            <w:vAlign w:val="center"/>
           </w:tcPr>
           <w:p>
             <w:pPr>
@@ -2013,6 +2397,14 @@
                 <w:szCs w:val="24"/>
               </w:rPr>
             </w:pPr>
+            <w:r>
+              <w:rPr>
+                <w:sz w:val="24"/>
+                <w:szCs w:val="24"/>
+                <w:lang w:val="en-US"/>
+              </w:rPr>
+              <w:t>Passed</w:t>
+            </w:r>
           </w:p>
         </w:tc>
       </w:tr>
@@ -2076,18 +2468,195 @@
               <w:bottom w:w="100" w:type="dxa"/>
               <w:right w:w="100" w:type="dxa"/>
             </w:tcMar>
+            <w:vAlign w:val="center"/>
           </w:tcPr>
           <w:p>
             <w:pPr>
               <w:widowControl w:val="0"/>
+              <w:pBdr>
+                <w:top w:val="nil"/>
+                <w:left w:val="nil"/>
+                <w:bottom w:val="nil"/>
+                <w:right w:val="nil"/>
+                <w:between w:val="nil"/>
+              </w:pBdr>
               <w:spacing w:line="240" w:lineRule="auto"/>
               <w:jc w:val="left"/>
               <w:rPr>
                 <w:rFonts w:ascii="Arial" w:eastAsia="Arial" w:hAnsi="Arial" w:cs="Arial"/>
                 <w:sz w:val="20"/>
                 <w:szCs w:val="20"/>
-              </w:rPr>
-            </w:pPr>
+                <w:lang w:val="ru-RU"/>
+              </w:rPr>
+            </w:pPr>
+            <w:r>
+              <w:rPr>
+                <w:rFonts w:ascii="Arial" w:eastAsia="Arial" w:hAnsi="Arial" w:cs="Arial"/>
+                <w:sz w:val="20"/>
+                <w:szCs w:val="20"/>
+                <w:lang w:val="uk-UA"/>
+              </w:rPr>
+              <w:t xml:space="preserve">1. Ввести </w:t>
+            </w:r>
+            <w:r>
+              <w:rPr>
+                <w:rFonts w:ascii="Arial" w:eastAsia="Arial" w:hAnsi="Arial" w:cs="Arial"/>
+                <w:sz w:val="20"/>
+                <w:szCs w:val="20"/>
+                <w:lang w:val="en-US"/>
+              </w:rPr>
+              <w:t>X</w:t>
+            </w:r>
+            <w:r>
+              <w:rPr>
+                <w:rFonts w:ascii="Arial" w:eastAsia="Arial" w:hAnsi="Arial" w:cs="Arial"/>
+                <w:sz w:val="20"/>
+                <w:szCs w:val="20"/>
+                <w:lang w:val="ru-RU"/>
+              </w:rPr>
+              <w:t xml:space="preserve"> = </w:t>
+            </w:r>
+            <w:r>
+              <w:rPr>
+                <w:rFonts w:ascii="Arial" w:eastAsia="Arial" w:hAnsi="Arial" w:cs="Arial"/>
+                <w:sz w:val="20"/>
+                <w:szCs w:val="20"/>
+                <w:lang w:val="ru-RU"/>
+              </w:rPr>
+              <w:t>10</w:t>
+            </w:r>
+          </w:p>
+          <w:p>
+            <w:pPr>
+              <w:widowControl w:val="0"/>
+              <w:pBdr>
+                <w:top w:val="nil"/>
+                <w:left w:val="nil"/>
+                <w:bottom w:val="nil"/>
+                <w:right w:val="nil"/>
+                <w:between w:val="nil"/>
+              </w:pBdr>
+              <w:spacing w:line="240" w:lineRule="auto"/>
+              <w:jc w:val="left"/>
+              <w:rPr>
+                <w:rFonts w:ascii="Arial" w:eastAsia="Arial" w:hAnsi="Arial" w:cs="Arial"/>
+                <w:sz w:val="20"/>
+                <w:szCs w:val="20"/>
+                <w:lang w:val="ru-RU"/>
+              </w:rPr>
+            </w:pPr>
+            <w:r>
+              <w:rPr>
+                <w:rFonts w:ascii="Arial" w:eastAsia="Arial" w:hAnsi="Arial" w:cs="Arial"/>
+                <w:sz w:val="20"/>
+                <w:szCs w:val="20"/>
+                <w:lang w:val="uk-UA"/>
+              </w:rPr>
+              <w:t>2. Ввести</w:t>
+            </w:r>
+            <w:r>
+              <w:rPr>
+                <w:rFonts w:ascii="Arial" w:eastAsia="Arial" w:hAnsi="Arial" w:cs="Arial"/>
+                <w:sz w:val="20"/>
+                <w:szCs w:val="20"/>
+                <w:lang w:val="ru-RU"/>
+              </w:rPr>
+              <w:t xml:space="preserve"> </w:t>
+            </w:r>
+            <w:r>
+              <w:rPr>
+                <w:rFonts w:ascii="Arial" w:eastAsia="Arial" w:hAnsi="Arial" w:cs="Arial"/>
+                <w:sz w:val="20"/>
+                <w:szCs w:val="20"/>
+                <w:lang w:val="en-US"/>
+              </w:rPr>
+              <w:t>Y</w:t>
+            </w:r>
+            <w:r>
+              <w:rPr>
+                <w:rFonts w:ascii="Arial" w:eastAsia="Arial" w:hAnsi="Arial" w:cs="Arial"/>
+                <w:sz w:val="20"/>
+                <w:szCs w:val="20"/>
+                <w:lang w:val="ru-RU"/>
+              </w:rPr>
+              <w:t xml:space="preserve"> = </w:t>
+            </w:r>
+            <w:r>
+              <w:rPr>
+                <w:rFonts w:ascii="Arial" w:eastAsia="Arial" w:hAnsi="Arial" w:cs="Arial"/>
+                <w:sz w:val="20"/>
+                <w:szCs w:val="20"/>
+                <w:lang w:val="ru-RU"/>
+              </w:rPr>
+              <w:t>0.</w:t>
+            </w:r>
+            <w:r>
+              <w:rPr>
+                <w:rFonts w:ascii="Arial" w:eastAsia="Arial" w:hAnsi="Arial" w:cs="Arial"/>
+                <w:sz w:val="20"/>
+                <w:szCs w:val="20"/>
+                <w:lang w:val="ru-RU"/>
+              </w:rPr>
+              <w:t>3</w:t>
+            </w:r>
+          </w:p>
+          <w:p>
+            <w:pPr>
+              <w:widowControl w:val="0"/>
+              <w:spacing w:line="240" w:lineRule="auto"/>
+              <w:jc w:val="left"/>
+              <w:rPr>
+                <w:rFonts w:ascii="Arial" w:eastAsia="Arial" w:hAnsi="Arial" w:cs="Arial"/>
+                <w:sz w:val="20"/>
+                <w:szCs w:val="20"/>
+                <w:lang w:val="en-US"/>
+              </w:rPr>
+            </w:pPr>
+            <w:r>
+              <w:rPr>
+                <w:rFonts w:ascii="Arial" w:eastAsia="Arial" w:hAnsi="Arial" w:cs="Arial"/>
+                <w:sz w:val="20"/>
+                <w:szCs w:val="20"/>
+                <w:lang w:val="uk-UA"/>
+              </w:rPr>
+              <w:t>3. Ввести</w:t>
+            </w:r>
+            <w:r>
+              <w:rPr>
+                <w:rFonts w:ascii="Arial" w:eastAsia="Arial" w:hAnsi="Arial" w:cs="Arial"/>
+                <w:sz w:val="20"/>
+                <w:szCs w:val="20"/>
+                <w:lang w:val="ru-RU"/>
+              </w:rPr>
+              <w:t xml:space="preserve"> </w:t>
+            </w:r>
+            <w:r>
+              <w:rPr>
+                <w:rFonts w:ascii="Arial" w:eastAsia="Arial" w:hAnsi="Arial" w:cs="Arial"/>
+                <w:sz w:val="20"/>
+                <w:szCs w:val="20"/>
+                <w:lang w:val="en-US"/>
+              </w:rPr>
+              <w:t>Z</w:t>
+            </w:r>
+            <w:r>
+              <w:rPr>
+                <w:rFonts w:ascii="Arial" w:eastAsia="Arial" w:hAnsi="Arial" w:cs="Arial"/>
+                <w:sz w:val="20"/>
+                <w:szCs w:val="20"/>
+                <w:lang w:val="ru-RU"/>
+              </w:rPr>
+              <w:t xml:space="preserve"> = </w:t>
+            </w:r>
+            <w:r>
+              <w:rPr>
+                <w:rFonts w:ascii="Arial" w:eastAsia="Arial" w:hAnsi="Arial" w:cs="Arial"/>
+                <w:sz w:val="20"/>
+                <w:szCs w:val="20"/>
+                <w:lang w:val="en-US"/>
+              </w:rPr>
+              <w:t>0</w:t>
+            </w:r>
           </w:p>
         </w:tc>
         <w:tc>
@@ -2106,6 +2675,7 @@
               <w:bottom w:w="100" w:type="dxa"/>
               <w:right w:w="100" w:type="dxa"/>
             </w:tcMar>
+            <w:vAlign w:val="center"/>
           </w:tcPr>
           <w:p>
             <w:pPr>
@@ -2125,6 +2695,14 @@
                 <w:szCs w:val="20"/>
               </w:rPr>
             </w:pPr>
+            <w:r>
+              <w:rPr>
+                <w:rFonts w:ascii="Courier New" w:eastAsia="Courier New" w:hAnsi="Courier New" w:cs="Courier New"/>
+                <w:sz w:val="20"/>
+                <w:szCs w:val="20"/>
+              </w:rPr>
+              <w:t>Отриманий результат: 7.87712</w:t>
+            </w:r>
           </w:p>
         </w:tc>
         <w:tc>
@@ -2143,6 +2721,7 @@
               <w:bottom w:w="100" w:type="dxa"/>
               <w:right w:w="100" w:type="dxa"/>
             </w:tcMar>
+            <w:vAlign w:val="center"/>
           </w:tcPr>
           <w:p>
             <w:pPr>
@@ -2161,6 +2740,14 @@
                 <w:szCs w:val="24"/>
               </w:rPr>
             </w:pPr>
+            <w:r>
+              <w:rPr>
+                <w:sz w:val="24"/>
+                <w:szCs w:val="24"/>
+                <w:lang w:val="en-US"/>
+              </w:rPr>
+              <w:t>Passed</w:t>
+            </w:r>
           </w:p>
         </w:tc>
       </w:tr>
@@ -2224,18 +2811,195 @@
               <w:bottom w:w="100" w:type="dxa"/>
               <w:right w:w="100" w:type="dxa"/>
             </w:tcMar>
+            <w:vAlign w:val="center"/>
           </w:tcPr>
           <w:p>
             <w:pPr>
               <w:widowControl w:val="0"/>
+              <w:pBdr>
+                <w:top w:val="nil"/>
+                <w:left w:val="nil"/>
+                <w:bottom w:val="nil"/>
+                <w:right w:val="nil"/>
+                <w:between w:val="nil"/>
+              </w:pBdr>
               <w:spacing w:line="240" w:lineRule="auto"/>
               <w:jc w:val="left"/>
               <w:rPr>
                 <w:rFonts w:ascii="Arial" w:eastAsia="Arial" w:hAnsi="Arial" w:cs="Arial"/>
                 <w:sz w:val="20"/>
                 <w:szCs w:val="20"/>
-              </w:rPr>
-            </w:pPr>
+                <w:lang w:val="ru-RU"/>
+              </w:rPr>
+            </w:pPr>
+            <w:r>
+              <w:rPr>
+                <w:rFonts w:ascii="Arial" w:eastAsia="Arial" w:hAnsi="Arial" w:cs="Arial"/>
+                <w:sz w:val="20"/>
+                <w:szCs w:val="20"/>
+                <w:lang w:val="uk-UA"/>
+              </w:rPr>
+              <w:t xml:space="preserve">1. Ввести </w:t>
+            </w:r>
+            <w:r>
+              <w:rPr>
+                <w:rFonts w:ascii="Arial" w:eastAsia="Arial" w:hAnsi="Arial" w:cs="Arial"/>
+                <w:sz w:val="20"/>
+                <w:szCs w:val="20"/>
+                <w:lang w:val="en-US"/>
+              </w:rPr>
+              <w:t>X</w:t>
+            </w:r>
+            <w:r>
+              <w:rPr>
+                <w:rFonts w:ascii="Arial" w:eastAsia="Arial" w:hAnsi="Arial" w:cs="Arial"/>
+                <w:sz w:val="20"/>
+                <w:szCs w:val="20"/>
+                <w:lang w:val="ru-RU"/>
+              </w:rPr>
+              <w:t xml:space="preserve"> = </w:t>
+            </w:r>
+            <w:r>
+              <w:rPr>
+                <w:rFonts w:ascii="Arial" w:eastAsia="Arial" w:hAnsi="Arial" w:cs="Arial"/>
+                <w:sz w:val="20"/>
+                <w:szCs w:val="20"/>
+                <w:lang w:val="ru-RU"/>
+              </w:rPr>
+              <w:t>0.2</w:t>
+            </w:r>
+          </w:p>
+          <w:p>
+            <w:pPr>
+              <w:widowControl w:val="0"/>
+              <w:pBdr>
+                <w:top w:val="nil"/>
+                <w:left w:val="nil"/>
+                <w:bottom w:val="nil"/>
+                <w:right w:val="nil"/>
+                <w:between w:val="nil"/>
+              </w:pBdr>
+              <w:spacing w:line="240" w:lineRule="auto"/>
+              <w:jc w:val="left"/>
+              <w:rPr>
+                <w:rFonts w:ascii="Arial" w:eastAsia="Arial" w:hAnsi="Arial" w:cs="Arial"/>
+                <w:sz w:val="20"/>
+                <w:szCs w:val="20"/>
+                <w:lang w:val="ru-RU"/>
+              </w:rPr>
+            </w:pPr>
+            <w:r>
+              <w:rPr>
+                <w:rFonts w:ascii="Arial" w:eastAsia="Arial" w:hAnsi="Arial" w:cs="Arial"/>
+                <w:sz w:val="20"/>
+                <w:szCs w:val="20"/>
+                <w:lang w:val="uk-UA"/>
+              </w:rPr>
+              <w:t>2. Ввести</w:t>
+            </w:r>
+            <w:r>
+              <w:rPr>
+                <w:rFonts w:ascii="Arial" w:eastAsia="Arial" w:hAnsi="Arial" w:cs="Arial"/>
+                <w:sz w:val="20"/>
+                <w:szCs w:val="20"/>
+                <w:lang w:val="ru-RU"/>
+              </w:rPr>
+              <w:t xml:space="preserve"> </w:t>
+            </w:r>
+            <w:r>
+              <w:rPr>
+                <w:rFonts w:ascii="Arial" w:eastAsia="Arial" w:hAnsi="Arial" w:cs="Arial"/>
+                <w:sz w:val="20"/>
+                <w:szCs w:val="20"/>
+                <w:lang w:val="en-US"/>
+              </w:rPr>
+              <w:t>Y</w:t>
+            </w:r>
+            <w:r>
+              <w:rPr>
+                <w:rFonts w:ascii="Arial" w:eastAsia="Arial" w:hAnsi="Arial" w:cs="Arial"/>
+                <w:sz w:val="20"/>
+                <w:szCs w:val="20"/>
+                <w:lang w:val="ru-RU"/>
+              </w:rPr>
+              <w:t xml:space="preserve"> = </w:t>
+            </w:r>
+            <w:r>
+              <w:rPr>
+                <w:rFonts w:ascii="Arial" w:eastAsia="Arial" w:hAnsi="Arial" w:cs="Arial"/>
+                <w:sz w:val="20"/>
+                <w:szCs w:val="20"/>
+                <w:lang w:val="ru-RU"/>
+              </w:rPr>
+              <w:t>-0.</w:t>
+            </w:r>
+            <w:r>
+              <w:rPr>
+                <w:rFonts w:ascii="Arial" w:eastAsia="Arial" w:hAnsi="Arial" w:cs="Arial"/>
+                <w:sz w:val="20"/>
+                <w:szCs w:val="20"/>
+                <w:lang w:val="ru-RU"/>
+              </w:rPr>
+              <w:t>3</w:t>
+            </w:r>
+          </w:p>
+          <w:p>
+            <w:pPr>
+              <w:widowControl w:val="0"/>
+              <w:spacing w:line="240" w:lineRule="auto"/>
+              <w:jc w:val="left"/>
+              <w:rPr>
+                <w:rFonts w:ascii="Arial" w:eastAsia="Arial" w:hAnsi="Arial" w:cs="Arial"/>
+                <w:sz w:val="20"/>
+                <w:szCs w:val="20"/>
+                <w:lang w:val="en-US"/>
+              </w:rPr>
+            </w:pPr>
+            <w:r>
+              <w:rPr>
+                <w:rFonts w:ascii="Arial" w:eastAsia="Arial" w:hAnsi="Arial" w:cs="Arial"/>
+                <w:sz w:val="20"/>
+                <w:szCs w:val="20"/>
+                <w:lang w:val="uk-UA"/>
+              </w:rPr>
+              <w:t>3. Ввести</w:t>
+            </w:r>
+            <w:r>
+              <w:rPr>
+                <w:rFonts w:ascii="Arial" w:eastAsia="Arial" w:hAnsi="Arial" w:cs="Arial"/>
+                <w:sz w:val="20"/>
+                <w:szCs w:val="20"/>
+                <w:lang w:val="ru-RU"/>
+              </w:rPr>
+              <w:t xml:space="preserve"> </w:t>
+            </w:r>
+            <w:r>
+              <w:rPr>
+                <w:rFonts w:ascii="Arial" w:eastAsia="Arial" w:hAnsi="Arial" w:cs="Arial"/>
+                <w:sz w:val="20"/>
+                <w:szCs w:val="20"/>
+                <w:lang w:val="en-US"/>
+              </w:rPr>
+              <w:t>Z</w:t>
+            </w:r>
+            <w:r>
+              <w:rPr>
+                <w:rFonts w:ascii="Arial" w:eastAsia="Arial" w:hAnsi="Arial" w:cs="Arial"/>
+                <w:sz w:val="20"/>
+                <w:szCs w:val="20"/>
+                <w:lang w:val="ru-RU"/>
+              </w:rPr>
+              <w:t xml:space="preserve"> = </w:t>
+            </w:r>
+            <w:r>
+              <w:rPr>
+                <w:rFonts w:ascii="Arial" w:eastAsia="Arial" w:hAnsi="Arial" w:cs="Arial"/>
+                <w:sz w:val="20"/>
+                <w:szCs w:val="20"/>
+                <w:lang w:val="en-US"/>
+              </w:rPr>
+              <w:t>4</w:t>
+            </w:r>
           </w:p>
         </w:tc>
         <w:tc>
@@ -2254,6 +3018,7 @@
               <w:bottom w:w="100" w:type="dxa"/>
               <w:right w:w="100" w:type="dxa"/>
             </w:tcMar>
+            <w:vAlign w:val="center"/>
           </w:tcPr>
           <w:p>
             <w:pPr>
@@ -2274,6 +3039,15 @@
                 <w:lang w:val="uk-UA"/>
               </w:rPr>
             </w:pPr>
+            <w:r>
+              <w:rPr>
+                <w:rFonts w:ascii="Courier New" w:eastAsia="Courier New" w:hAnsi="Courier New" w:cs="Courier New"/>
+                <w:sz w:val="20"/>
+                <w:szCs w:val="20"/>
+                <w:lang w:val="uk-UA"/>
+              </w:rPr>
+              <w:t>Отриманий результат: 4.08708</w:t>
+            </w:r>
           </w:p>
         </w:tc>
         <w:tc>
@@ -2292,6 +3066,7 @@
               <w:bottom w:w="100" w:type="dxa"/>
               <w:right w:w="100" w:type="dxa"/>
             </w:tcMar>
+            <w:vAlign w:val="center"/>
           </w:tcPr>
           <w:p>
             <w:pPr>
@@ -2310,6 +3085,14 @@
                 <w:szCs w:val="24"/>
               </w:rPr>
             </w:pPr>
+            <w:r>
+              <w:rPr>
+                <w:sz w:val="24"/>
+                <w:szCs w:val="24"/>
+                <w:lang w:val="en-US"/>
+              </w:rPr>
+              <w:t>Passed</w:t>
+            </w:r>
           </w:p>
         </w:tc>
       </w:tr>
@@ -2373,18 +3156,186 @@
               <w:bottom w:w="100" w:type="dxa"/>
               <w:right w:w="100" w:type="dxa"/>
             </w:tcMar>
+            <w:vAlign w:val="center"/>
           </w:tcPr>
           <w:p>
             <w:pPr>
               <w:widowControl w:val="0"/>
+              <w:pBdr>
+                <w:top w:val="nil"/>
+                <w:left w:val="nil"/>
+                <w:bottom w:val="nil"/>
+                <w:right w:val="nil"/>
+                <w:between w:val="nil"/>
+              </w:pBdr>
               <w:spacing w:line="240" w:lineRule="auto"/>
               <w:jc w:val="left"/>
               <w:rPr>
                 <w:rFonts w:ascii="Arial" w:eastAsia="Arial" w:hAnsi="Arial" w:cs="Arial"/>
                 <w:sz w:val="20"/>
                 <w:szCs w:val="20"/>
-              </w:rPr>
-            </w:pPr>
+                <w:lang w:val="en-US"/>
+              </w:rPr>
+            </w:pPr>
+            <w:r>
+              <w:rPr>
+                <w:rFonts w:ascii="Arial" w:eastAsia="Arial" w:hAnsi="Arial" w:cs="Arial"/>
+                <w:sz w:val="20"/>
+                <w:szCs w:val="20"/>
+                <w:lang w:val="uk-UA"/>
+              </w:rPr>
+              <w:t xml:space="preserve">1. Ввести </w:t>
+            </w:r>
+            <w:r>
+              <w:rPr>
+                <w:rFonts w:ascii="Arial" w:eastAsia="Arial" w:hAnsi="Arial" w:cs="Arial"/>
+                <w:sz w:val="20"/>
+                <w:szCs w:val="20"/>
+                <w:lang w:val="en-US"/>
+              </w:rPr>
+              <w:t>X</w:t>
+            </w:r>
+            <w:r>
+              <w:rPr>
+                <w:rFonts w:ascii="Arial" w:eastAsia="Arial" w:hAnsi="Arial" w:cs="Arial"/>
+                <w:sz w:val="20"/>
+                <w:szCs w:val="20"/>
+                <w:lang w:val="ru-RU"/>
+              </w:rPr>
+              <w:t xml:space="preserve"> = </w:t>
+            </w:r>
+            <w:r>
+              <w:rPr>
+                <w:rFonts w:ascii="Arial" w:eastAsia="Arial" w:hAnsi="Arial" w:cs="Arial"/>
+                <w:sz w:val="20"/>
+                <w:szCs w:val="20"/>
+                <w:lang w:val="en-US"/>
+              </w:rPr>
+              <w:t>39</w:t>
+            </w:r>
+          </w:p>
+          <w:p>
+            <w:pPr>
+              <w:widowControl w:val="0"/>
+              <w:pBdr>
+                <w:top w:val="nil"/>
+                <w:left w:val="nil"/>
+                <w:bottom w:val="nil"/>
+                <w:right w:val="nil"/>
+                <w:between w:val="nil"/>
+              </w:pBdr>
+              <w:spacing w:line="240" w:lineRule="auto"/>
+              <w:jc w:val="left"/>
+              <w:rPr>
+                <w:rFonts w:ascii="Arial" w:eastAsia="Arial" w:hAnsi="Arial" w:cs="Arial"/>
+                <w:sz w:val="20"/>
+                <w:szCs w:val="20"/>
+                <w:lang w:val="en-US"/>
+              </w:rPr>
+            </w:pPr>
+            <w:r>
+              <w:rPr>
+                <w:rFonts w:ascii="Arial" w:eastAsia="Arial" w:hAnsi="Arial" w:cs="Arial"/>
+                <w:sz w:val="20"/>
+                <w:szCs w:val="20"/>
+                <w:lang w:val="uk-UA"/>
+              </w:rPr>
+              <w:t>2. Ввести</w:t>
+            </w:r>
+            <w:r>
+              <w:rPr>
+                <w:rFonts w:ascii="Arial" w:eastAsia="Arial" w:hAnsi="Arial" w:cs="Arial"/>
+                <w:sz w:val="20"/>
+                <w:szCs w:val="20"/>
+                <w:lang w:val="ru-RU"/>
+              </w:rPr>
+              <w:t xml:space="preserve"> </w:t>
+            </w:r>
+            <w:r>
+              <w:rPr>
+                <w:rFonts w:ascii="Arial" w:eastAsia="Arial" w:hAnsi="Arial" w:cs="Arial"/>
+                <w:sz w:val="20"/>
+                <w:szCs w:val="20"/>
+                <w:lang w:val="en-US"/>
+              </w:rPr>
+              <w:t>Y</w:t>
+            </w:r>
+            <w:r>
+              <w:rPr>
+                <w:rFonts w:ascii="Arial" w:eastAsia="Arial" w:hAnsi="Arial" w:cs="Arial"/>
+                <w:sz w:val="20"/>
+                <w:szCs w:val="20"/>
+                <w:lang w:val="ru-RU"/>
+              </w:rPr>
+              <w:t xml:space="preserve"> = </w:t>
+            </w:r>
+            <w:r>
+              <w:rPr>
+                <w:rFonts w:ascii="Arial" w:eastAsia="Arial" w:hAnsi="Arial" w:cs="Arial"/>
+                <w:sz w:val="20"/>
+                <w:szCs w:val="20"/>
+                <w:lang w:val="en-US"/>
+              </w:rPr>
+              <w:t>9</w:t>
+            </w:r>
+          </w:p>
+          <w:p>
+            <w:pPr>
+              <w:widowControl w:val="0"/>
+              <w:spacing w:line="240" w:lineRule="auto"/>
+              <w:jc w:val="left"/>
+              <w:rPr>
+                <w:rFonts w:ascii="Arial" w:eastAsia="Arial" w:hAnsi="Arial" w:cs="Arial"/>
+                <w:sz w:val="20"/>
+                <w:szCs w:val="20"/>
+                <w:lang w:val="en-US"/>
+              </w:rPr>
+            </w:pPr>
+            <w:r>
+              <w:rPr>
+                <w:rFonts w:ascii="Arial" w:eastAsia="Arial" w:hAnsi="Arial" w:cs="Arial"/>
+                <w:sz w:val="20"/>
+                <w:szCs w:val="20"/>
+                <w:lang w:val="uk-UA"/>
+              </w:rPr>
+              <w:t>3. Ввести</w:t>
+            </w:r>
+            <w:r>
+              <w:rPr>
+                <w:rFonts w:ascii="Arial" w:eastAsia="Arial" w:hAnsi="Arial" w:cs="Arial"/>
+                <w:sz w:val="20"/>
+                <w:szCs w:val="20"/>
+                <w:lang w:val="ru-RU"/>
+              </w:rPr>
+              <w:t xml:space="preserve"> </w:t>
+            </w:r>
+            <w:r>
+              <w:rPr>
+                <w:rFonts w:ascii="Arial" w:eastAsia="Arial" w:hAnsi="Arial" w:cs="Arial"/>
+                <w:sz w:val="20"/>
+                <w:szCs w:val="20"/>
+                <w:lang w:val="en-US"/>
+              </w:rPr>
+              <w:t>Z</w:t>
+            </w:r>
+            <w:r>
+              <w:rPr>
+                <w:rFonts w:ascii="Arial" w:eastAsia="Arial" w:hAnsi="Arial" w:cs="Arial"/>
+                <w:sz w:val="20"/>
+                <w:szCs w:val="20"/>
+                <w:lang w:val="ru-RU"/>
+              </w:rPr>
+              <w:t xml:space="preserve"> = </w:t>
+            </w:r>
+            <w:r>
+              <w:rPr>
+                <w:rFonts w:ascii="Arial" w:eastAsia="Arial" w:hAnsi="Arial" w:cs="Arial"/>
+                <w:sz w:val="20"/>
+                <w:szCs w:val="20"/>
+                <w:lang w:val="en-US"/>
+              </w:rPr>
+              <w:t>-4</w:t>
+            </w:r>
           </w:p>
         </w:tc>
         <w:tc>
@@ -2403,6 +3354,7 @@
               <w:bottom w:w="100" w:type="dxa"/>
               <w:right w:w="100" w:type="dxa"/>
             </w:tcMar>
+            <w:vAlign w:val="center"/>
           </w:tcPr>
           <w:p>
             <w:pPr>
@@ -2422,6 +3374,14 @@
                 <w:szCs w:val="20"/>
               </w:rPr>
             </w:pPr>
+            <w:r>
+              <w:rPr>
+                <w:rFonts w:ascii="Courier New" w:eastAsia="Courier New" w:hAnsi="Courier New" w:cs="Courier New"/>
+                <w:sz w:val="20"/>
+                <w:szCs w:val="20"/>
+              </w:rPr>
+              <w:t>Отриманий результат: 14.4691</w:t>
+            </w:r>
           </w:p>
         </w:tc>
         <w:tc>
@@ -2440,6 +3400,7 @@
               <w:bottom w:w="100" w:type="dxa"/>
               <w:right w:w="100" w:type="dxa"/>
             </w:tcMar>
+            <w:vAlign w:val="center"/>
           </w:tcPr>
           <w:p>
             <w:pPr>
@@ -2458,6 +3419,14 @@
                 <w:szCs w:val="24"/>
               </w:rPr>
             </w:pPr>
+            <w:r>
+              <w:rPr>
+                <w:sz w:val="24"/>
+                <w:szCs w:val="24"/>
+                <w:lang w:val="en-US"/>
+              </w:rPr>
+              <w:t>Passed</w:t>
+            </w:r>
           </w:p>
         </w:tc>
       </w:tr>
@@ -2472,9 +3441,9 @@
       </w:pPr>
     </w:p>
     <w:sectPr>
-      <w:headerReference w:type="default" r:id="rId7"/>
-      <w:footerReference w:type="default" r:id="rId8"/>
-      <w:footerReference w:type="first" r:id="rId9"/>
+      <w:headerReference w:type="default" r:id="rId8"/>
+      <w:footerReference w:type="default" r:id="rId9"/>
+      <w:footerReference w:type="first" r:id="rId10"/>
       <w:pgSz w:w="11909" w:h="16834"/>
       <w:pgMar w:top="1133" w:right="1417" w:bottom="1133" w:left="1417" w:header="720" w:footer="720" w:gutter="0"/>
       <w:pgNumType w:start="1"/>
@@ -2641,6 +3610,103 @@
 <w:hdr xmlns:wpc="http://schemas.microsoft.com/office/word/2010/wordprocessingCanvas" xmlns:mc="http://schemas.openxmlformats.org/markup-compatibility/2006" xmlns:o="urn:schemas-microsoft-com:office:office" xmlns:r="http://schemas.openxmlformats.org/officeDocument/2006/relationships" xmlns:m="http://schemas.openxmlformats.org/officeDocument/2006/math" xmlns:v="urn:schemas-microsoft-com:vml" xmlns:wp14="http://schemas.microsoft.com/office/word/2010/wordprocessingDrawing" xmlns:wp="http://schemas.openxmlformats.org/drawingml/2006/wordprocessingDrawing" xmlns:w10="urn:schemas-microsoft-com:office:word" xmlns:w="http://schemas.openxmlformats.org/wordprocessingml/2006/main" xmlns:w14="http://schemas.microsoft.com/office/word/2010/wordml" xmlns:wpg="http://schemas.microsoft.com/office/word/2010/wordprocessingGroup" xmlns:wpi="http://schemas.microsoft.com/office/word/2010/wordprocessingInk" xmlns:wne="http://schemas.microsoft.com/office/word/2006/wordml" xmlns:wps="http://schemas.microsoft.com/office/word/2010/wordprocessingShape" mc:Ignorable="w14 wp14">
   <w:p/>
 </w:hdr>
+</file>
+
+<file path=word/numbering.xml><?xml version="1.0" encoding="utf-8"?>
+<w:numbering xmlns:wpc="http://schemas.microsoft.com/office/word/2010/wordprocessingCanvas" xmlns:mc="http://schemas.openxmlformats.org/markup-compatibility/2006" xmlns:o="urn:schemas-microsoft-com:office:office" xmlns:r="http://schemas.openxmlformats.org/officeDocument/2006/relationships" xmlns:m="http://schemas.openxmlformats.org/officeDocument/2006/math" xmlns:v="urn:schemas-microsoft-com:vml" xmlns:wp14="http://schemas.microsoft.com/office/word/2010/wordprocessingDrawing" xmlns:wp="http://schemas.openxmlformats.org/drawingml/2006/wordprocessingDrawing" xmlns:w10="urn:schemas-microsoft-com:office:word" xmlns:w="http://schemas.openxmlformats.org/wordprocessingml/2006/main" xmlns:w14="http://schemas.microsoft.com/office/word/2010/wordml" xmlns:wpg="http://schemas.microsoft.com/office/word/2010/wordprocessingGroup" xmlns:wpi="http://schemas.microsoft.com/office/word/2010/wordprocessingInk" xmlns:wne="http://schemas.microsoft.com/office/word/2006/wordml" xmlns:wps="http://schemas.microsoft.com/office/word/2010/wordprocessingShape" mc:Ignorable="w14 wp14">
+  <w:abstractNum w:abstractNumId="0">
+    <w:nsid w:val="5889530E"/>
+    <w:multiLevelType w:val="hybridMultilevel"/>
+    <w:tmpl w:val="FDEE6220"/>
+    <w:lvl w:ilvl="0" w:tplc="0419000F">
+      <w:start w:val="1"/>
+      <w:numFmt w:val="decimal"/>
+      <w:lvlText w:val="%1."/>
+      <w:lvlJc w:val="left"/>
+      <w:pPr>
+        <w:ind w:left="720" w:hanging="360"/>
+      </w:pPr>
+      <w:rPr>
+        <w:rFonts w:hint="default"/>
+      </w:rPr>
+    </w:lvl>
+    <w:lvl w:ilvl="1" w:tplc="04190019" w:tentative="1">
+      <w:start w:val="1"/>
+      <w:numFmt w:val="lowerLetter"/>
+      <w:lvlText w:val="%2."/>
+      <w:lvlJc w:val="left"/>
+      <w:pPr>
+        <w:ind w:left="1440" w:hanging="360"/>
+      </w:pPr>
+    </w:lvl>
+    <w:lvl w:ilvl="2" w:tplc="0419001B" w:tentative="1">
+      <w:start w:val="1"/>
+      <w:numFmt w:val="lowerRoman"/>
+      <w:lvlText w:val="%3."/>
+      <w:lvlJc w:val="right"/>
+      <w:pPr>
+        <w:ind w:left="2160" w:hanging="180"/>
+      </w:pPr>
+    </w:lvl>
+    <w:lvl w:ilvl="3" w:tplc="0419000F" w:tentative="1">
+      <w:start w:val="1"/>
+      <w:numFmt w:val="decimal"/>
+      <w:lvlText w:val="%4."/>
+      <w:lvlJc w:val="left"/>
+      <w:pPr>
+        <w:ind w:left="2880" w:hanging="360"/>
+      </w:pPr>
+    </w:lvl>
+    <w:lvl w:ilvl="4" w:tplc="04190019" w:tentative="1">
+      <w:start w:val="1"/>
+      <w:numFmt w:val="lowerLetter"/>
+      <w:lvlText w:val="%5."/>
+      <w:lvlJc w:val="left"/>
+      <w:pPr>
+        <w:ind w:left="3600" w:hanging="360"/>
+      </w:pPr>
+    </w:lvl>
+    <w:lvl w:ilvl="5" w:tplc="0419001B" w:tentative="1">
+      <w:start w:val="1"/>
+      <w:numFmt w:val="lowerRoman"/>
+      <w:lvlText w:val="%6."/>
+      <w:lvlJc w:val="right"/>
+      <w:pPr>
+        <w:ind w:left="4320" w:hanging="180"/>
+      </w:pPr>
+    </w:lvl>
+    <w:lvl w:ilvl="6" w:tplc="0419000F" w:tentative="1">
+      <w:start w:val="1"/>
+      <w:numFmt w:val="decimal"/>
+      <w:lvlText w:val="%7."/>
+      <w:lvlJc w:val="left"/>
+      <w:pPr>
+        <w:ind w:left="5040" w:hanging="360"/>
+      </w:pPr>
+    </w:lvl>
+    <w:lvl w:ilvl="7" w:tplc="04190019" w:tentative="1">
+      <w:start w:val="1"/>
+      <w:numFmt w:val="lowerLetter"/>
+      <w:lvlText w:val="%8."/>
+      <w:lvlJc w:val="left"/>
+      <w:pPr>
+        <w:ind w:left="5760" w:hanging="360"/>
+      </w:pPr>
+    </w:lvl>
+    <w:lvl w:ilvl="8" w:tplc="0419001B" w:tentative="1">
+      <w:start w:val="1"/>
+      <w:numFmt w:val="lowerRoman"/>
+      <w:lvlText w:val="%9."/>
+      <w:lvlJc w:val="right"/>
+      <w:pPr>
+        <w:ind w:left="6480" w:hanging="180"/>
+      </w:pPr>
+    </w:lvl>
+  </w:abstractNum>
+  <w:num w:numId="1">
+    <w:abstractNumId w:val="0"/>
+  </w:num>
+</w:numbering>
 </file>
 
 <file path=word/styles.xml><?xml version="1.0" encoding="utf-8"?>
@@ -2984,6 +4050,17 @@
         <w:right w:w="100" w:type="dxa"/>
       </w:tblCellMar>
     </w:tblPr>
+  </w:style>
+  <w:style w:type="paragraph" w:styleId="a7">
+    <w:name w:val="List Paragraph"/>
+    <w:basedOn w:val="a"/>
+    <w:uiPriority w:val="34"/>
+    <w:qFormat/>
+    <w:rsid w:val="0093182A"/>
+    <w:pPr>
+      <w:ind w:left="720"/>
+      <w:contextualSpacing/>
+    </w:pPr>
   </w:style>
 </w:styles>
 </file>
@@ -3330,6 +4407,17 @@
       </w:tblCellMar>
     </w:tblPr>
   </w:style>
+  <w:style w:type="paragraph" w:styleId="a7">
+    <w:name w:val="List Paragraph"/>
+    <w:basedOn w:val="a"/>
+    <w:uiPriority w:val="34"/>
+    <w:qFormat/>
+    <w:rsid w:val="0093182A"/>
+    <w:pPr>
+      <w:ind w:left="720"/>
+      <w:contextualSpacing/>
+    </w:pPr>
+  </w:style>
 </w:styles>
 </file>
 

</xml_diff>

<commit_message>
modified TestSuite description | SystemTesting is changed to UnitTesting (for 8.1)
</commit_message>
<xml_diff>
--- a/lab08/TestSuite/TS_8_1.docx
+++ b/lab08/TestSuite/TS_8_1.docx
@@ -39,12 +39,8 @@
         </w:rPr>
         <w:t>Test</w:t>
       </w:r>
-      <w:r>
-        <w:rPr>
-          <w:lang w:val="ru-RU"/>
-        </w:rPr>
-        <w:t xml:space="preserve"> </w:t>
-      </w:r>
+      <w:bookmarkStart w:id="0" w:name="_GoBack"/>
+      <w:bookmarkEnd w:id="0"/>
       <w:r>
         <w:rPr>
           <w:lang w:val="en-US"/>
@@ -128,6 +124,7 @@
               <w:bottom w:w="100" w:type="dxa"/>
               <w:right w:w="100" w:type="dxa"/>
             </w:tcMar>
+            <w:vAlign w:val="center"/>
           </w:tcPr>
           <w:p>
             <w:pPr>
@@ -211,6 +208,7 @@
               <w:bottom w:w="100" w:type="dxa"/>
               <w:right w:w="100" w:type="dxa"/>
             </w:tcMar>
+            <w:vAlign w:val="center"/>
           </w:tcPr>
           <w:p>
             <w:pPr>
@@ -375,6 +373,245 @@
                 <w:lang w:val="uk-UA"/>
               </w:rPr>
               <w:t>_1</w:t>
+            </w:r>
+          </w:p>
+        </w:tc>
+      </w:tr>
+      <w:tr>
+        <w:trPr>
+          <w:jc w:val="right"/>
+        </w:trPr>
+        <w:tc>
+          <w:tcPr>
+            <w:tcW w:w="3571" w:type="dxa"/>
+            <w:tcBorders>
+              <w:top w:val="single" w:sz="24" w:space="0" w:color="FFFFFF"/>
+              <w:left w:val="single" w:sz="24" w:space="0" w:color="FFFFFF"/>
+              <w:bottom w:val="single" w:sz="24" w:space="0" w:color="FFFFFF"/>
+              <w:right w:val="single" w:sz="24" w:space="0" w:color="666666"/>
+            </w:tcBorders>
+            <w:shd w:val="clear" w:color="auto" w:fill="auto"/>
+            <w:tcMar>
+              <w:top w:w="100" w:type="dxa"/>
+              <w:left w:w="100" w:type="dxa"/>
+              <w:bottom w:w="100" w:type="dxa"/>
+              <w:right w:w="100" w:type="dxa"/>
+            </w:tcMar>
+            <w:vAlign w:val="center"/>
+          </w:tcPr>
+          <w:p>
+            <w:pPr>
+              <w:spacing w:line="240" w:lineRule="auto"/>
+              <w:jc w:val="left"/>
+              <w:rPr>
+                <w:rFonts w:ascii="Courier New" w:eastAsia="Courier New" w:hAnsi="Courier New" w:cs="Courier New"/>
+                <w:sz w:val="24"/>
+                <w:szCs w:val="24"/>
+                <w:lang w:val="en-US"/>
+              </w:rPr>
+            </w:pPr>
+            <w:proofErr w:type="spellStart"/>
+            <w:r>
+              <w:rPr>
+                <w:rFonts w:ascii="Courier New" w:eastAsia="Courier New" w:hAnsi="Courier New" w:cs="Courier New"/>
+                <w:sz w:val="24"/>
+                <w:szCs w:val="24"/>
+              </w:rPr>
+              <w:t>Date</w:t>
+            </w:r>
+            <w:proofErr w:type="spellEnd"/>
+            <w:r>
+              <w:rPr>
+                <w:rFonts w:ascii="Courier New" w:eastAsia="Courier New" w:hAnsi="Courier New" w:cs="Courier New"/>
+                <w:sz w:val="24"/>
+                <w:szCs w:val="24"/>
+              </w:rPr>
+              <w:t xml:space="preserve">: </w:t>
+            </w:r>
+            <w:r>
+              <w:rPr>
+                <w:rFonts w:ascii="Courier New" w:eastAsia="Courier New" w:hAnsi="Courier New" w:cs="Courier New"/>
+                <w:sz w:val="24"/>
+                <w:szCs w:val="24"/>
+                <w:lang w:val="en-US"/>
+              </w:rPr>
+              <w:t>02</w:t>
+            </w:r>
+            <w:r>
+              <w:rPr>
+                <w:rFonts w:ascii="Courier New" w:eastAsia="Courier New" w:hAnsi="Courier New" w:cs="Courier New"/>
+                <w:sz w:val="24"/>
+                <w:szCs w:val="24"/>
+              </w:rPr>
+              <w:t>/</w:t>
+            </w:r>
+            <w:r>
+              <w:rPr>
+                <w:rFonts w:ascii="Courier New" w:eastAsia="Courier New" w:hAnsi="Courier New" w:cs="Courier New"/>
+                <w:sz w:val="24"/>
+                <w:szCs w:val="24"/>
+                <w:lang w:val="en-US"/>
+              </w:rPr>
+              <w:t>09</w:t>
+            </w:r>
+            <w:r>
+              <w:rPr>
+                <w:rFonts w:ascii="Courier New" w:eastAsia="Courier New" w:hAnsi="Courier New" w:cs="Courier New"/>
+                <w:sz w:val="24"/>
+                <w:szCs w:val="24"/>
+              </w:rPr>
+              <w:t>/202</w:t>
+            </w:r>
+            <w:r>
+              <w:rPr>
+                <w:rFonts w:ascii="Courier New" w:eastAsia="Courier New" w:hAnsi="Courier New" w:cs="Courier New"/>
+                <w:sz w:val="24"/>
+                <w:szCs w:val="24"/>
+                <w:lang w:val="en-US"/>
+              </w:rPr>
+              <w:t>2</w:t>
+            </w:r>
+          </w:p>
+        </w:tc>
+        <w:tc>
+          <w:tcPr>
+            <w:tcW w:w="3194" w:type="dxa"/>
+            <w:tcBorders>
+              <w:top w:val="single" w:sz="24" w:space="0" w:color="666666"/>
+              <w:left w:val="single" w:sz="24" w:space="0" w:color="666666"/>
+              <w:bottom w:val="single" w:sz="24" w:space="0" w:color="666666"/>
+              <w:right w:val="single" w:sz="24" w:space="0" w:color="666666"/>
+            </w:tcBorders>
+            <w:shd w:val="clear" w:color="auto" w:fill="D9D9D9"/>
+            <w:tcMar>
+              <w:top w:w="100" w:type="dxa"/>
+              <w:left w:w="100" w:type="dxa"/>
+              <w:bottom w:w="100" w:type="dxa"/>
+              <w:right w:w="100" w:type="dxa"/>
+            </w:tcMar>
+            <w:vAlign w:val="center"/>
+          </w:tcPr>
+          <w:p>
+            <w:pPr>
+              <w:spacing w:line="240" w:lineRule="auto"/>
+              <w:jc w:val="left"/>
+              <w:rPr>
+                <w:sz w:val="24"/>
+                <w:szCs w:val="24"/>
+                <w:lang w:val="en-US"/>
+              </w:rPr>
+            </w:pPr>
+            <w:r>
+              <w:rPr>
+                <w:sz w:val="24"/>
+                <w:szCs w:val="24"/>
+              </w:rPr>
+              <w:t xml:space="preserve">Назва </w:t>
+            </w:r>
+            <w:proofErr w:type="spellStart"/>
+            <w:r>
+              <w:rPr>
+                <w:sz w:val="24"/>
+                <w:szCs w:val="24"/>
+              </w:rPr>
+              <w:t>проекта</w:t>
+            </w:r>
+            <w:proofErr w:type="spellEnd"/>
+            <w:r>
+              <w:rPr>
+                <w:sz w:val="24"/>
+                <w:szCs w:val="24"/>
+              </w:rPr>
+              <w:t>/ПЗ</w:t>
+            </w:r>
+            <w:r>
+              <w:rPr>
+                <w:sz w:val="24"/>
+                <w:szCs w:val="24"/>
+                <w:lang w:val="uk-UA"/>
+              </w:rPr>
+              <w:t xml:space="preserve"> / </w:t>
+            </w:r>
+          </w:p>
+          <w:p>
+            <w:pPr>
+              <w:spacing w:line="240" w:lineRule="auto"/>
+              <w:jc w:val="left"/>
+              <w:rPr>
+                <w:sz w:val="24"/>
+                <w:szCs w:val="24"/>
+                <w:lang w:val="en-US"/>
+              </w:rPr>
+            </w:pPr>
+            <w:r>
+              <w:rPr>
+                <w:rFonts w:ascii="Arial" w:hAnsi="Arial" w:cs="Arial"/>
+                <w:b/>
+                <w:sz w:val="22"/>
+                <w:szCs w:val="22"/>
+                <w:lang w:val="en-US"/>
+              </w:rPr>
+              <w:t>Name of project</w:t>
+            </w:r>
+          </w:p>
+        </w:tc>
+        <w:tc>
+          <w:tcPr>
+            <w:tcW w:w="2295" w:type="dxa"/>
+            <w:tcBorders>
+              <w:top w:val="single" w:sz="24" w:space="0" w:color="666666"/>
+              <w:left w:val="single" w:sz="24" w:space="0" w:color="666666"/>
+              <w:bottom w:val="single" w:sz="24" w:space="0" w:color="666666"/>
+              <w:right w:val="single" w:sz="24" w:space="0" w:color="666666"/>
+            </w:tcBorders>
+            <w:shd w:val="clear" w:color="auto" w:fill="auto"/>
+            <w:tcMar>
+              <w:top w:w="100" w:type="dxa"/>
+              <w:left w:w="100" w:type="dxa"/>
+              <w:bottom w:w="100" w:type="dxa"/>
+              <w:right w:w="100" w:type="dxa"/>
+            </w:tcMar>
+            <w:vAlign w:val="center"/>
+          </w:tcPr>
+          <w:p>
+            <w:pPr>
+              <w:spacing w:line="240" w:lineRule="auto"/>
+              <w:jc w:val="left"/>
+              <w:rPr>
+                <w:sz w:val="24"/>
+                <w:szCs w:val="24"/>
+              </w:rPr>
+            </w:pPr>
+            <w:proofErr w:type="spellStart"/>
+            <w:r>
+              <w:rPr>
+                <w:sz w:val="24"/>
+                <w:szCs w:val="24"/>
+              </w:rPr>
+              <w:t>Стрюк-task</w:t>
+            </w:r>
+            <w:proofErr w:type="spellEnd"/>
+            <w:r>
+              <w:rPr>
+                <w:sz w:val="24"/>
+                <w:szCs w:val="24"/>
+              </w:rPr>
+              <w:t>_</w:t>
+            </w:r>
+            <w:r>
+              <w:rPr>
+                <w:sz w:val="24"/>
+                <w:szCs w:val="24"/>
+                <w:lang w:val="en-US"/>
+              </w:rPr>
+              <w:t>8</w:t>
+            </w:r>
+            <w:r>
+              <w:rPr>
+                <w:sz w:val="24"/>
+                <w:szCs w:val="24"/>
+              </w:rPr>
+              <w:t>_1.ехе</w:t>
             </w:r>
           </w:p>
         </w:tc>
@@ -408,70 +645,8 @@
                 <w:rFonts w:ascii="Courier New" w:eastAsia="Courier New" w:hAnsi="Courier New" w:cs="Courier New"/>
                 <w:sz w:val="24"/>
                 <w:szCs w:val="24"/>
-                <w:lang w:val="en-US"/>
-              </w:rPr>
-            </w:pPr>
-            <w:proofErr w:type="spellStart"/>
-            <w:r>
-              <w:rPr>
-                <w:rFonts w:ascii="Courier New" w:eastAsia="Courier New" w:hAnsi="Courier New" w:cs="Courier New"/>
-                <w:sz w:val="24"/>
-                <w:szCs w:val="24"/>
-              </w:rPr>
-              <w:t>Date</w:t>
-            </w:r>
-            <w:proofErr w:type="spellEnd"/>
-            <w:r>
-              <w:rPr>
-                <w:rFonts w:ascii="Courier New" w:eastAsia="Courier New" w:hAnsi="Courier New" w:cs="Courier New"/>
-                <w:sz w:val="24"/>
-                <w:szCs w:val="24"/>
-              </w:rPr>
-              <w:t xml:space="preserve">: </w:t>
-            </w:r>
-            <w:r>
-              <w:rPr>
-                <w:rFonts w:ascii="Courier New" w:eastAsia="Courier New" w:hAnsi="Courier New" w:cs="Courier New"/>
-                <w:sz w:val="24"/>
-                <w:szCs w:val="24"/>
-                <w:lang w:val="en-US"/>
-              </w:rPr>
-              <w:t>02</w:t>
-            </w:r>
-            <w:r>
-              <w:rPr>
-                <w:rFonts w:ascii="Courier New" w:eastAsia="Courier New" w:hAnsi="Courier New" w:cs="Courier New"/>
-                <w:sz w:val="24"/>
-                <w:szCs w:val="24"/>
-              </w:rPr>
-              <w:t>/</w:t>
-            </w:r>
-            <w:r>
-              <w:rPr>
-                <w:rFonts w:ascii="Courier New" w:eastAsia="Courier New" w:hAnsi="Courier New" w:cs="Courier New"/>
-                <w:sz w:val="24"/>
-                <w:szCs w:val="24"/>
-                <w:lang w:val="en-US"/>
-              </w:rPr>
-              <w:t>09</w:t>
-            </w:r>
-            <w:r>
-              <w:rPr>
-                <w:rFonts w:ascii="Courier New" w:eastAsia="Courier New" w:hAnsi="Courier New" w:cs="Courier New"/>
-                <w:sz w:val="24"/>
-                <w:szCs w:val="24"/>
-              </w:rPr>
-              <w:t>/202</w:t>
-            </w:r>
-            <w:r>
-              <w:rPr>
-                <w:rFonts w:ascii="Courier New" w:eastAsia="Courier New" w:hAnsi="Courier New" w:cs="Courier New"/>
-                <w:sz w:val="24"/>
-                <w:szCs w:val="24"/>
-                <w:lang w:val="en-US"/>
-              </w:rPr>
-              <w:t>2</w:t>
-            </w:r>
+              </w:rPr>
+            </w:pPr>
           </w:p>
         </w:tc>
         <w:tc>
@@ -490,6 +665,7 @@
               <w:bottom w:w="100" w:type="dxa"/>
               <w:right w:w="100" w:type="dxa"/>
             </w:tcMar>
+            <w:vAlign w:val="center"/>
           </w:tcPr>
           <w:p>
             <w:pPr>
@@ -505,32 +681,9 @@
               <w:rPr>
                 <w:sz w:val="24"/>
                 <w:szCs w:val="24"/>
-              </w:rPr>
-              <w:t xml:space="preserve">Назва </w:t>
-            </w:r>
-            <w:proofErr w:type="spellStart"/>
-            <w:r>
-              <w:rPr>
-                <w:sz w:val="24"/>
-                <w:szCs w:val="24"/>
-              </w:rPr>
-              <w:t>проекта</w:t>
-            </w:r>
-            <w:proofErr w:type="spellEnd"/>
-            <w:r>
-              <w:rPr>
-                <w:sz w:val="24"/>
-                <w:szCs w:val="24"/>
-              </w:rPr>
-              <w:t>/ПЗ</w:t>
-            </w:r>
-            <w:r>
-              <w:rPr>
-                <w:sz w:val="24"/>
-                <w:szCs w:val="24"/>
                 <w:lang w:val="uk-UA"/>
               </w:rPr>
-              <w:t xml:space="preserve"> / </w:t>
+              <w:t xml:space="preserve">Рівень тестування / </w:t>
             </w:r>
           </w:p>
           <w:p>
@@ -540,7 +693,6 @@
               <w:rPr>
                 <w:sz w:val="24"/>
                 <w:szCs w:val="24"/>
-                <w:lang w:val="en-US"/>
               </w:rPr>
             </w:pPr>
             <w:r>
@@ -551,7 +703,7 @@
                 <w:szCs w:val="22"/>
                 <w:lang w:val="en-US"/>
               </w:rPr>
-              <w:t>Name of project</w:t>
+              <w:t>Level of testing</w:t>
             </w:r>
           </w:p>
         </w:tc>
@@ -580,38 +732,16 @@
               <w:rPr>
                 <w:sz w:val="24"/>
                 <w:szCs w:val="24"/>
-              </w:rPr>
-            </w:pPr>
-            <w:proofErr w:type="spellStart"/>
-            <w:r>
-              <w:rPr>
-                <w:sz w:val="24"/>
-                <w:szCs w:val="24"/>
-              </w:rPr>
-              <w:t>Стрюк-task</w:t>
-            </w:r>
-            <w:proofErr w:type="spellEnd"/>
-            <w:r>
-              <w:rPr>
-                <w:sz w:val="24"/>
-                <w:szCs w:val="24"/>
-              </w:rPr>
-              <w:t>_</w:t>
-            </w:r>
-            <w:r>
-              <w:rPr>
-                <w:sz w:val="24"/>
-                <w:szCs w:val="24"/>
-                <w:lang w:val="en-US"/>
-              </w:rPr>
-              <w:t>8</w:t>
-            </w:r>
-            <w:r>
-              <w:rPr>
-                <w:sz w:val="24"/>
-                <w:szCs w:val="24"/>
-              </w:rPr>
-              <w:t>_1.ехе</w:t>
+                <w:lang w:val="uk-UA"/>
+              </w:rPr>
+            </w:pPr>
+            <w:r>
+              <w:rPr>
+                <w:sz w:val="24"/>
+                <w:szCs w:val="24"/>
+                <w:lang w:val="uk-UA"/>
+              </w:rPr>
+              <w:t>Модульний</w:t>
             </w:r>
           </w:p>
         </w:tc>
@@ -639,13 +769,16 @@
           </w:tcPr>
           <w:p>
             <w:pPr>
-              <w:spacing w:line="240" w:lineRule="auto"/>
-              <w:jc w:val="left"/>
-              <w:rPr>
-                <w:rFonts w:ascii="Courier New" w:eastAsia="Courier New" w:hAnsi="Courier New" w:cs="Courier New"/>
-                <w:sz w:val="24"/>
-                <w:szCs w:val="24"/>
-              </w:rPr>
+              <w:widowControl w:val="0"/>
+              <w:pBdr>
+                <w:top w:val="nil"/>
+                <w:left w:val="nil"/>
+                <w:bottom w:val="nil"/>
+                <w:right w:val="nil"/>
+                <w:between w:val="nil"/>
+              </w:pBdr>
+              <w:spacing w:line="240" w:lineRule="auto"/>
+              <w:jc w:val="right"/>
             </w:pPr>
           </w:p>
         </w:tc>
@@ -665,9 +798,18 @@
               <w:bottom w:w="100" w:type="dxa"/>
               <w:right w:w="100" w:type="dxa"/>
             </w:tcMar>
+            <w:vAlign w:val="center"/>
           </w:tcPr>
           <w:p>
             <w:pPr>
+              <w:widowControl w:val="0"/>
+              <w:pBdr>
+                <w:top w:val="nil"/>
+                <w:left w:val="nil"/>
+                <w:bottom w:val="nil"/>
+                <w:right w:val="nil"/>
+                <w:between w:val="nil"/>
+              </w:pBdr>
               <w:spacing w:line="240" w:lineRule="auto"/>
               <w:jc w:val="left"/>
               <w:rPr>
@@ -680,30 +822,103 @@
               <w:rPr>
                 <w:sz w:val="24"/>
                 <w:szCs w:val="24"/>
-                <w:lang w:val="uk-UA"/>
-              </w:rPr>
-              <w:t xml:space="preserve">Рівень тестування / </w:t>
-            </w:r>
-          </w:p>
-          <w:p>
-            <w:pPr>
+              </w:rPr>
+              <w:t xml:space="preserve">Автор </w:t>
+            </w:r>
+            <w:proofErr w:type="spellStart"/>
+            <w:r>
+              <w:rPr>
+                <w:sz w:val="24"/>
+                <w:szCs w:val="24"/>
+              </w:rPr>
+              <w:t>тест-сьюта</w:t>
+            </w:r>
+            <w:proofErr w:type="spellEnd"/>
+            <w:r>
+              <w:rPr>
+                <w:sz w:val="24"/>
+                <w:szCs w:val="24"/>
+              </w:rPr>
+              <w:t xml:space="preserve"> </w:t>
+            </w:r>
+            <w:r>
+              <w:rPr>
+                <w:sz w:val="24"/>
+                <w:szCs w:val="24"/>
+                <w:lang w:val="en-US"/>
+              </w:rPr>
+              <w:t xml:space="preserve">/ </w:t>
+            </w:r>
+          </w:p>
+          <w:p>
+            <w:pPr>
+              <w:widowControl w:val="0"/>
+              <w:pBdr>
+                <w:top w:val="nil"/>
+                <w:left w:val="nil"/>
+                <w:bottom w:val="nil"/>
+                <w:right w:val="nil"/>
+                <w:between w:val="nil"/>
+              </w:pBdr>
               <w:spacing w:line="240" w:lineRule="auto"/>
               <w:jc w:val="left"/>
               <w:rPr>
-                <w:sz w:val="24"/>
-                <w:szCs w:val="24"/>
-              </w:rPr>
-            </w:pPr>
+                <w:b/>
+                <w:sz w:val="22"/>
+                <w:szCs w:val="22"/>
+              </w:rPr>
+            </w:pPr>
+            <w:proofErr w:type="spellStart"/>
             <w:r>
               <w:rPr>
                 <w:rFonts w:ascii="Arial" w:hAnsi="Arial" w:cs="Arial"/>
                 <w:b/>
                 <w:sz w:val="22"/>
                 <w:szCs w:val="22"/>
-                <w:lang w:val="en-US"/>
-              </w:rPr>
-              <w:t>Level of testing</w:t>
-            </w:r>
+              </w:rPr>
+              <w:t>Test</w:t>
+            </w:r>
+            <w:proofErr w:type="spellEnd"/>
+            <w:r>
+              <w:rPr>
+                <w:rFonts w:ascii="Arial" w:hAnsi="Arial" w:cs="Arial"/>
+                <w:b/>
+                <w:sz w:val="22"/>
+                <w:szCs w:val="22"/>
+              </w:rPr>
+              <w:t xml:space="preserve"> </w:t>
+            </w:r>
+            <w:proofErr w:type="spellStart"/>
+            <w:r>
+              <w:rPr>
+                <w:rFonts w:ascii="Arial" w:hAnsi="Arial" w:cs="Arial"/>
+                <w:b/>
+                <w:sz w:val="22"/>
+                <w:szCs w:val="22"/>
+              </w:rPr>
+              <w:t>Suite</w:t>
+            </w:r>
+            <w:proofErr w:type="spellEnd"/>
+            <w:r>
+              <w:rPr>
+                <w:rFonts w:ascii="Arial" w:hAnsi="Arial" w:cs="Arial"/>
+                <w:b/>
+                <w:sz w:val="22"/>
+                <w:szCs w:val="22"/>
+              </w:rPr>
+              <w:t xml:space="preserve"> </w:t>
+            </w:r>
+            <w:proofErr w:type="spellStart"/>
+            <w:r>
+              <w:rPr>
+                <w:rFonts w:ascii="Arial" w:hAnsi="Arial" w:cs="Arial"/>
+                <w:b/>
+                <w:sz w:val="22"/>
+                <w:szCs w:val="22"/>
+              </w:rPr>
+              <w:t>Author</w:t>
+            </w:r>
+            <w:proofErr w:type="spellEnd"/>
           </w:p>
         </w:tc>
         <w:tc>
@@ -726,22 +941,37 @@
           </w:tcPr>
           <w:p>
             <w:pPr>
+              <w:widowControl w:val="0"/>
+              <w:pBdr>
+                <w:top w:val="nil"/>
+                <w:left w:val="nil"/>
+                <w:bottom w:val="nil"/>
+                <w:right w:val="nil"/>
+                <w:between w:val="nil"/>
+              </w:pBdr>
               <w:spacing w:line="240" w:lineRule="auto"/>
               <w:jc w:val="left"/>
               <w:rPr>
                 <w:sz w:val="24"/>
                 <w:szCs w:val="24"/>
-                <w:lang w:val="uk-UA"/>
-              </w:rPr>
-            </w:pPr>
-            <w:r>
-              <w:rPr>
-                <w:sz w:val="24"/>
-                <w:szCs w:val="24"/>
-                <w:lang w:val="uk-UA"/>
-              </w:rPr>
-              <w:t>Системний</w:t>
-            </w:r>
+              </w:rPr>
+            </w:pPr>
+            <w:r>
+              <w:rPr>
+                <w:sz w:val="24"/>
+                <w:szCs w:val="24"/>
+              </w:rPr>
+              <w:t xml:space="preserve">Владислав </w:t>
+            </w:r>
+            <w:proofErr w:type="spellStart"/>
+            <w:r>
+              <w:rPr>
+                <w:sz w:val="24"/>
+                <w:szCs w:val="24"/>
+              </w:rPr>
+              <w:t>Стрюк</w:t>
+            </w:r>
+            <w:proofErr w:type="spellEnd"/>
           </w:p>
         </w:tc>
       </w:tr>
@@ -797,6 +1027,7 @@
               <w:bottom w:w="100" w:type="dxa"/>
               <w:right w:w="100" w:type="dxa"/>
             </w:tcMar>
+            <w:vAlign w:val="center"/>
           </w:tcPr>
           <w:p>
             <w:pPr>
@@ -820,18 +1051,10 @@
               <w:rPr>
                 <w:sz w:val="24"/>
                 <w:szCs w:val="24"/>
-              </w:rPr>
-              <w:t xml:space="preserve">Автор </w:t>
-            </w:r>
-            <w:proofErr w:type="spellStart"/>
-            <w:r>
-              <w:rPr>
-                <w:sz w:val="24"/>
-                <w:szCs w:val="24"/>
-              </w:rPr>
-              <w:t>тест-сьюта</w:t>
-            </w:r>
-            <w:proofErr w:type="spellEnd"/>
+                <w:lang w:val="uk-UA"/>
+              </w:rPr>
+              <w:t>Виконавець</w:t>
+            </w:r>
             <w:r>
               <w:rPr>
                 <w:sz w:val="24"/>
@@ -861,62 +1084,21 @@
               <w:spacing w:line="240" w:lineRule="auto"/>
               <w:jc w:val="left"/>
               <w:rPr>
-                <w:b/>
-                <w:sz w:val="22"/>
-                <w:szCs w:val="22"/>
-              </w:rPr>
-            </w:pPr>
-            <w:proofErr w:type="spellStart"/>
+                <w:sz w:val="24"/>
+                <w:szCs w:val="24"/>
+                <w:lang w:val="en-US"/>
+              </w:rPr>
+            </w:pPr>
             <w:r>
               <w:rPr>
                 <w:rFonts w:ascii="Arial" w:hAnsi="Arial" w:cs="Arial"/>
                 <w:b/>
                 <w:sz w:val="22"/>
                 <w:szCs w:val="22"/>
-              </w:rPr>
-              <w:t>Test</w:t>
-            </w:r>
-            <w:proofErr w:type="spellEnd"/>
-            <w:r>
-              <w:rPr>
-                <w:rFonts w:ascii="Arial" w:hAnsi="Arial" w:cs="Arial"/>
-                <w:b/>
-                <w:sz w:val="22"/>
-                <w:szCs w:val="22"/>
-              </w:rPr>
-              <w:t xml:space="preserve"> </w:t>
-            </w:r>
-            <w:proofErr w:type="spellStart"/>
-            <w:r>
-              <w:rPr>
-                <w:rFonts w:ascii="Arial" w:hAnsi="Arial" w:cs="Arial"/>
-                <w:b/>
-                <w:sz w:val="22"/>
-                <w:szCs w:val="22"/>
-              </w:rPr>
-              <w:t>Suite</w:t>
-            </w:r>
-            <w:proofErr w:type="spellEnd"/>
-            <w:r>
-              <w:rPr>
-                <w:rFonts w:ascii="Arial" w:hAnsi="Arial" w:cs="Arial"/>
-                <w:b/>
-                <w:sz w:val="22"/>
-                <w:szCs w:val="22"/>
-              </w:rPr>
-              <w:t xml:space="preserve"> </w:t>
-            </w:r>
-            <w:proofErr w:type="spellStart"/>
-            <w:r>
-              <w:rPr>
-                <w:rFonts w:ascii="Arial" w:hAnsi="Arial" w:cs="Arial"/>
-                <w:b/>
-                <w:sz w:val="22"/>
-                <w:szCs w:val="22"/>
-              </w:rPr>
-              <w:t>Author</w:t>
-            </w:r>
-            <w:proofErr w:type="spellEnd"/>
+                <w:lang w:val="en-US"/>
+              </w:rPr>
+              <w:t>Implementer</w:t>
+            </w:r>
           </w:p>
         </w:tc>
         <w:tc>
@@ -936,184 +1118,6 @@
               <w:right w:w="100" w:type="dxa"/>
             </w:tcMar>
             <w:vAlign w:val="center"/>
-          </w:tcPr>
-          <w:p>
-            <w:pPr>
-              <w:widowControl w:val="0"/>
-              <w:pBdr>
-                <w:top w:val="nil"/>
-                <w:left w:val="nil"/>
-                <w:bottom w:val="nil"/>
-                <w:right w:val="nil"/>
-                <w:between w:val="nil"/>
-              </w:pBdr>
-              <w:spacing w:line="240" w:lineRule="auto"/>
-              <w:jc w:val="left"/>
-              <w:rPr>
-                <w:sz w:val="24"/>
-                <w:szCs w:val="24"/>
-              </w:rPr>
-            </w:pPr>
-            <w:r>
-              <w:rPr>
-                <w:sz w:val="24"/>
-                <w:szCs w:val="24"/>
-              </w:rPr>
-              <w:t xml:space="preserve">Владислав </w:t>
-            </w:r>
-            <w:proofErr w:type="spellStart"/>
-            <w:r>
-              <w:rPr>
-                <w:sz w:val="24"/>
-                <w:szCs w:val="24"/>
-              </w:rPr>
-              <w:t>Стрюк</w:t>
-            </w:r>
-            <w:proofErr w:type="spellEnd"/>
-          </w:p>
-        </w:tc>
-      </w:tr>
-      <w:tr>
-        <w:trPr>
-          <w:jc w:val="right"/>
-        </w:trPr>
-        <w:tc>
-          <w:tcPr>
-            <w:tcW w:w="3571" w:type="dxa"/>
-            <w:tcBorders>
-              <w:top w:val="single" w:sz="24" w:space="0" w:color="FFFFFF"/>
-              <w:left w:val="single" w:sz="24" w:space="0" w:color="FFFFFF"/>
-              <w:bottom w:val="single" w:sz="24" w:space="0" w:color="FFFFFF"/>
-              <w:right w:val="single" w:sz="24" w:space="0" w:color="666666"/>
-            </w:tcBorders>
-            <w:shd w:val="clear" w:color="auto" w:fill="auto"/>
-            <w:tcMar>
-              <w:top w:w="100" w:type="dxa"/>
-              <w:left w:w="100" w:type="dxa"/>
-              <w:bottom w:w="100" w:type="dxa"/>
-              <w:right w:w="100" w:type="dxa"/>
-            </w:tcMar>
-          </w:tcPr>
-          <w:p>
-            <w:pPr>
-              <w:widowControl w:val="0"/>
-              <w:pBdr>
-                <w:top w:val="nil"/>
-                <w:left w:val="nil"/>
-                <w:bottom w:val="nil"/>
-                <w:right w:val="nil"/>
-                <w:between w:val="nil"/>
-              </w:pBdr>
-              <w:spacing w:line="240" w:lineRule="auto"/>
-              <w:jc w:val="right"/>
-            </w:pPr>
-          </w:p>
-        </w:tc>
-        <w:tc>
-          <w:tcPr>
-            <w:tcW w:w="3194" w:type="dxa"/>
-            <w:tcBorders>
-              <w:top w:val="single" w:sz="24" w:space="0" w:color="666666"/>
-              <w:left w:val="single" w:sz="24" w:space="0" w:color="666666"/>
-              <w:bottom w:val="single" w:sz="24" w:space="0" w:color="666666"/>
-              <w:right w:val="single" w:sz="24" w:space="0" w:color="666666"/>
-            </w:tcBorders>
-            <w:shd w:val="clear" w:color="auto" w:fill="D9D9D9"/>
-            <w:tcMar>
-              <w:top w:w="100" w:type="dxa"/>
-              <w:left w:w="100" w:type="dxa"/>
-              <w:bottom w:w="100" w:type="dxa"/>
-              <w:right w:w="100" w:type="dxa"/>
-            </w:tcMar>
-          </w:tcPr>
-          <w:p>
-            <w:pPr>
-              <w:widowControl w:val="0"/>
-              <w:pBdr>
-                <w:top w:val="nil"/>
-                <w:left w:val="nil"/>
-                <w:bottom w:val="nil"/>
-                <w:right w:val="nil"/>
-                <w:between w:val="nil"/>
-              </w:pBdr>
-              <w:spacing w:line="240" w:lineRule="auto"/>
-              <w:jc w:val="left"/>
-              <w:rPr>
-                <w:sz w:val="24"/>
-                <w:szCs w:val="24"/>
-                <w:lang w:val="en-US"/>
-              </w:rPr>
-            </w:pPr>
-            <w:r>
-              <w:rPr>
-                <w:sz w:val="24"/>
-                <w:szCs w:val="24"/>
-                <w:lang w:val="uk-UA"/>
-              </w:rPr>
-              <w:t>Виконавець</w:t>
-            </w:r>
-            <w:r>
-              <w:rPr>
-                <w:sz w:val="24"/>
-                <w:szCs w:val="24"/>
-              </w:rPr>
-              <w:t xml:space="preserve"> </w:t>
-            </w:r>
-            <w:r>
-              <w:rPr>
-                <w:sz w:val="24"/>
-                <w:szCs w:val="24"/>
-                <w:lang w:val="en-US"/>
-              </w:rPr>
-              <w:t xml:space="preserve">/ </w:t>
-            </w:r>
-          </w:p>
-          <w:p>
-            <w:pPr>
-              <w:widowControl w:val="0"/>
-              <w:pBdr>
-                <w:top w:val="nil"/>
-                <w:left w:val="nil"/>
-                <w:bottom w:val="nil"/>
-                <w:right w:val="nil"/>
-                <w:between w:val="nil"/>
-              </w:pBdr>
-              <w:spacing w:line="240" w:lineRule="auto"/>
-              <w:jc w:val="left"/>
-              <w:rPr>
-                <w:sz w:val="24"/>
-                <w:szCs w:val="24"/>
-                <w:lang w:val="en-US"/>
-              </w:rPr>
-            </w:pPr>
-            <w:r>
-              <w:rPr>
-                <w:rFonts w:ascii="Arial" w:hAnsi="Arial" w:cs="Arial"/>
-                <w:b/>
-                <w:sz w:val="22"/>
-                <w:szCs w:val="22"/>
-                <w:lang w:val="en-US"/>
-              </w:rPr>
-              <w:t>Implementer</w:t>
-            </w:r>
-          </w:p>
-        </w:tc>
-        <w:tc>
-          <w:tcPr>
-            <w:tcW w:w="2295" w:type="dxa"/>
-            <w:tcBorders>
-              <w:top w:val="single" w:sz="24" w:space="0" w:color="666666"/>
-              <w:left w:val="single" w:sz="24" w:space="0" w:color="666666"/>
-              <w:bottom w:val="single" w:sz="24" w:space="0" w:color="666666"/>
-              <w:right w:val="single" w:sz="24" w:space="0" w:color="666666"/>
-            </w:tcBorders>
-            <w:shd w:val="clear" w:color="auto" w:fill="auto"/>
-            <w:tcMar>
-              <w:top w:w="100" w:type="dxa"/>
-              <w:left w:w="100" w:type="dxa"/>
-              <w:bottom w:w="100" w:type="dxa"/>
-              <w:right w:w="100" w:type="dxa"/>
-            </w:tcMar>
           </w:tcPr>
           <w:p>
             <w:pPr>
@@ -1181,15 +1185,15 @@
         <w:tblLook w:val="0600" w:firstRow="0" w:lastRow="0" w:firstColumn="0" w:lastColumn="0" w:noHBand="1" w:noVBand="1"/>
       </w:tblPr>
       <w:tblGrid>
-        <w:gridCol w:w="855"/>
-        <w:gridCol w:w="2789"/>
-        <w:gridCol w:w="4531"/>
-        <w:gridCol w:w="885"/>
+        <w:gridCol w:w="1518"/>
+        <w:gridCol w:w="3118"/>
+        <w:gridCol w:w="2977"/>
+        <w:gridCol w:w="1447"/>
       </w:tblGrid>
       <w:tr>
         <w:tc>
           <w:tcPr>
-            <w:tcW w:w="855" w:type="dxa"/>
+            <w:tcW w:w="1518" w:type="dxa"/>
             <w:tcBorders>
               <w:top w:val="single" w:sz="12" w:space="0" w:color="666666"/>
               <w:left w:val="single" w:sz="12" w:space="0" w:color="666666"/>
@@ -1203,6 +1207,7 @@
               <w:bottom w:w="100" w:type="dxa"/>
               <w:right w:w="100" w:type="dxa"/>
             </w:tcMar>
+            <w:vAlign w:val="center"/>
           </w:tcPr>
           <w:p>
             <w:pPr>
@@ -1217,43 +1222,6 @@
               <w:spacing w:line="240" w:lineRule="auto"/>
               <w:jc w:val="center"/>
               <w:rPr>
-                <w:sz w:val="24"/>
-                <w:szCs w:val="24"/>
-                <w:lang w:val="uk-UA"/>
-              </w:rPr>
-            </w:pPr>
-            <w:proofErr w:type="spellStart"/>
-            <w:r>
-              <w:rPr>
-                <w:sz w:val="24"/>
-                <w:szCs w:val="24"/>
-                <w:lang w:val="uk-UA"/>
-              </w:rPr>
-              <w:t>Ід-р</w:t>
-            </w:r>
-            <w:proofErr w:type="spellEnd"/>
-            <w:r>
-              <w:rPr>
-                <w:sz w:val="24"/>
-                <w:szCs w:val="24"/>
-                <w:lang w:val="uk-UA"/>
-              </w:rPr>
-              <w:t xml:space="preserve"> тест кейса /</w:t>
-            </w:r>
-          </w:p>
-          <w:p>
-            <w:pPr>
-              <w:widowControl w:val="0"/>
-              <w:pBdr>
-                <w:top w:val="nil"/>
-                <w:left w:val="nil"/>
-                <w:bottom w:val="nil"/>
-                <w:right w:val="nil"/>
-                <w:between w:val="nil"/>
-              </w:pBdr>
-              <w:spacing w:line="240" w:lineRule="auto"/>
-              <w:jc w:val="center"/>
-              <w:rPr>
                 <w:rFonts w:ascii="Arial" w:hAnsi="Arial" w:cs="Arial"/>
                 <w:b/>
                 <w:sz w:val="22"/>
@@ -1304,7 +1272,7 @@
         </w:tc>
         <w:tc>
           <w:tcPr>
-            <w:tcW w:w="2789" w:type="dxa"/>
+            <w:tcW w:w="3118" w:type="dxa"/>
             <w:tcBorders>
               <w:top w:val="single" w:sz="12" w:space="0" w:color="666666"/>
               <w:left w:val="single" w:sz="12" w:space="0" w:color="666666"/>
@@ -1318,6 +1286,7 @@
               <w:bottom w:w="100" w:type="dxa"/>
               <w:right w:w="100" w:type="dxa"/>
             </w:tcMar>
+            <w:vAlign w:val="center"/>
           </w:tcPr>
           <w:p>
             <w:pPr>
@@ -1332,64 +1301,11 @@
               <w:spacing w:line="240" w:lineRule="auto"/>
               <w:jc w:val="center"/>
               <w:rPr>
-                <w:sz w:val="24"/>
-                <w:szCs w:val="24"/>
-                <w:lang w:val="uk-UA"/>
-              </w:rPr>
-            </w:pPr>
-            <w:r>
-              <w:rPr>
-                <w:sz w:val="24"/>
-                <w:szCs w:val="24"/>
-                <w:lang w:val="uk-UA"/>
-              </w:rPr>
-              <w:t xml:space="preserve">Дії (кроки) </w:t>
-            </w:r>
-          </w:p>
-          <w:p>
-            <w:pPr>
-              <w:widowControl w:val="0"/>
-              <w:pBdr>
-                <w:top w:val="nil"/>
-                <w:left w:val="nil"/>
-                <w:bottom w:val="nil"/>
-                <w:right w:val="nil"/>
-                <w:between w:val="nil"/>
-              </w:pBdr>
-              <w:spacing w:line="240" w:lineRule="auto"/>
-              <w:jc w:val="center"/>
-              <w:rPr>
-                <w:sz w:val="24"/>
-                <w:szCs w:val="24"/>
-                <w:lang w:val="uk-UA"/>
-              </w:rPr>
-            </w:pPr>
-            <w:r>
-              <w:rPr>
-                <w:sz w:val="24"/>
-                <w:szCs w:val="24"/>
-                <w:lang w:val="uk-UA"/>
-              </w:rPr>
-              <w:t>/</w:t>
-            </w:r>
-          </w:p>
-          <w:p>
-            <w:pPr>
-              <w:widowControl w:val="0"/>
-              <w:pBdr>
-                <w:top w:val="nil"/>
-                <w:left w:val="nil"/>
-                <w:bottom w:val="nil"/>
-                <w:right w:val="nil"/>
-                <w:between w:val="nil"/>
-              </w:pBdr>
-              <w:spacing w:line="240" w:lineRule="auto"/>
-              <w:jc w:val="center"/>
-              <w:rPr>
                 <w:rFonts w:ascii="Arial" w:hAnsi="Arial" w:cs="Arial"/>
                 <w:b/>
                 <w:sz w:val="22"/>
                 <w:szCs w:val="22"/>
+                <w:lang w:val="en-US"/>
               </w:rPr>
             </w:pPr>
             <w:proofErr w:type="spellStart"/>
@@ -1400,9 +1316,8 @@
                 <w:sz w:val="22"/>
                 <w:szCs w:val="22"/>
               </w:rPr>
-              <w:t>Action</w:t>
-            </w:r>
-            <w:proofErr w:type="spellEnd"/>
+              <w:t>A</w:t>
+            </w:r>
             <w:r>
               <w:rPr>
                 <w:rFonts w:ascii="Arial" w:hAnsi="Arial" w:cs="Arial"/>
@@ -1410,53 +1325,24 @@
                 <w:sz w:val="22"/>
                 <w:szCs w:val="22"/>
               </w:rPr>
-              <w:t xml:space="preserve"> (</w:t>
-            </w:r>
-            <w:proofErr w:type="spellStart"/>
+              <w:t>ction</w:t>
+            </w:r>
+            <w:proofErr w:type="spellEnd"/>
             <w:r>
               <w:rPr>
                 <w:rFonts w:ascii="Arial" w:hAnsi="Arial" w:cs="Arial"/>
                 <w:b/>
                 <w:sz w:val="22"/>
                 <w:szCs w:val="22"/>
-              </w:rPr>
-              <w:t>Test</w:t>
-            </w:r>
-            <w:proofErr w:type="spellEnd"/>
-            <w:r>
-              <w:rPr>
-                <w:rFonts w:ascii="Arial" w:hAnsi="Arial" w:cs="Arial"/>
-                <w:b/>
-                <w:sz w:val="22"/>
-                <w:szCs w:val="22"/>
-              </w:rPr>
-              <w:t xml:space="preserve"> </w:t>
-            </w:r>
-            <w:proofErr w:type="spellStart"/>
-            <w:r>
-              <w:rPr>
-                <w:rFonts w:ascii="Arial" w:hAnsi="Arial" w:cs="Arial"/>
-                <w:b/>
-                <w:sz w:val="22"/>
-                <w:szCs w:val="22"/>
-              </w:rPr>
-              <w:t>Steps</w:t>
-            </w:r>
-            <w:proofErr w:type="spellEnd"/>
-            <w:r>
-              <w:rPr>
-                <w:rFonts w:ascii="Arial" w:hAnsi="Arial" w:cs="Arial"/>
-                <w:b/>
-                <w:sz w:val="22"/>
-                <w:szCs w:val="22"/>
-              </w:rPr>
-              <w:t>)</w:t>
+                <w:lang w:val="en-US"/>
+              </w:rPr>
+              <w:t>s</w:t>
             </w:r>
           </w:p>
         </w:tc>
         <w:tc>
           <w:tcPr>
-            <w:tcW w:w="4531" w:type="dxa"/>
+            <w:tcW w:w="2977" w:type="dxa"/>
             <w:tcBorders>
               <w:top w:val="single" w:sz="12" w:space="0" w:color="666666"/>
               <w:left w:val="single" w:sz="12" w:space="0" w:color="666666"/>
@@ -1470,6 +1356,7 @@
               <w:bottom w:w="100" w:type="dxa"/>
               <w:right w:w="100" w:type="dxa"/>
             </w:tcMar>
+            <w:vAlign w:val="center"/>
           </w:tcPr>
           <w:p>
             <w:pPr>
@@ -1484,68 +1371,6 @@
               <w:spacing w:line="240" w:lineRule="auto"/>
               <w:jc w:val="center"/>
               <w:rPr>
-                <w:sz w:val="24"/>
-                <w:szCs w:val="24"/>
-                <w:lang w:val="uk-UA"/>
-              </w:rPr>
-            </w:pPr>
-            <w:r>
-              <w:rPr>
-                <w:sz w:val="24"/>
-                <w:szCs w:val="24"/>
-                <w:lang w:val="uk-UA"/>
-              </w:rPr>
-              <w:t>Очікуваний результат</w:t>
-            </w:r>
-            <w:r>
-              <w:rPr>
-                <w:sz w:val="24"/>
-                <w:szCs w:val="24"/>
-                <w:lang w:val="uk-UA"/>
-              </w:rPr>
-              <w:t xml:space="preserve"> </w:t>
-            </w:r>
-          </w:p>
-          <w:p>
-            <w:pPr>
-              <w:widowControl w:val="0"/>
-              <w:pBdr>
-                <w:top w:val="nil"/>
-                <w:left w:val="nil"/>
-                <w:bottom w:val="nil"/>
-                <w:right w:val="nil"/>
-                <w:between w:val="nil"/>
-              </w:pBdr>
-              <w:spacing w:line="240" w:lineRule="auto"/>
-              <w:jc w:val="center"/>
-              <w:rPr>
-                <w:sz w:val="24"/>
-                <w:szCs w:val="24"/>
-                <w:lang w:val="uk-UA"/>
-              </w:rPr>
-            </w:pPr>
-            <w:r>
-              <w:rPr>
-                <w:sz w:val="24"/>
-                <w:szCs w:val="24"/>
-                <w:lang w:val="uk-UA"/>
-              </w:rPr>
-              <w:t>/</w:t>
-            </w:r>
-          </w:p>
-          <w:p>
-            <w:pPr>
-              <w:widowControl w:val="0"/>
-              <w:pBdr>
-                <w:top w:val="nil"/>
-                <w:left w:val="nil"/>
-                <w:bottom w:val="nil"/>
-                <w:right w:val="nil"/>
-                <w:between w:val="nil"/>
-              </w:pBdr>
-              <w:spacing w:line="240" w:lineRule="auto"/>
-              <w:jc w:val="center"/>
-              <w:rPr>
                 <w:rFonts w:ascii="Arial" w:hAnsi="Arial" w:cs="Arial"/>
                 <w:b/>
                 <w:sz w:val="22"/>
@@ -1587,7 +1412,7 @@
         </w:tc>
         <w:tc>
           <w:tcPr>
-            <w:tcW w:w="885" w:type="dxa"/>
+            <w:tcW w:w="1447" w:type="dxa"/>
             <w:tcBorders>
               <w:top w:val="single" w:sz="12" w:space="0" w:color="666666"/>
               <w:left w:val="single" w:sz="12" w:space="0" w:color="666666"/>
@@ -1601,6 +1426,7 @@
               <w:bottom w:w="100" w:type="dxa"/>
               <w:right w:w="100" w:type="dxa"/>
             </w:tcMar>
+            <w:vAlign w:val="center"/>
           </w:tcPr>
           <w:p>
             <w:pPr>
@@ -1615,60 +1441,6 @@
               <w:spacing w:line="240" w:lineRule="auto"/>
               <w:jc w:val="center"/>
               <w:rPr>
-                <w:sz w:val="24"/>
-                <w:szCs w:val="24"/>
-                <w:lang w:val="uk-UA"/>
-              </w:rPr>
-            </w:pPr>
-            <w:r>
-              <w:rPr>
-                <w:sz w:val="24"/>
-                <w:szCs w:val="24"/>
-                <w:lang w:val="uk-UA"/>
-              </w:rPr>
-              <w:t xml:space="preserve">Результат тестування </w:t>
-            </w:r>
-          </w:p>
-          <w:p>
-            <w:pPr>
-              <w:widowControl w:val="0"/>
-              <w:pBdr>
-                <w:top w:val="nil"/>
-                <w:left w:val="nil"/>
-                <w:bottom w:val="nil"/>
-                <w:right w:val="nil"/>
-                <w:between w:val="nil"/>
-              </w:pBdr>
-              <w:spacing w:line="240" w:lineRule="auto"/>
-              <w:jc w:val="center"/>
-              <w:rPr>
-                <w:sz w:val="24"/>
-                <w:szCs w:val="24"/>
-                <w:lang w:val="uk-UA"/>
-              </w:rPr>
-            </w:pPr>
-            <w:r>
-              <w:rPr>
-                <w:sz w:val="24"/>
-                <w:szCs w:val="24"/>
-                <w:lang w:val="uk-UA"/>
-              </w:rPr>
-              <w:t>/</w:t>
-            </w:r>
-          </w:p>
-          <w:p>
-            <w:pPr>
-              <w:widowControl w:val="0"/>
-              <w:pBdr>
-                <w:top w:val="nil"/>
-                <w:left w:val="nil"/>
-                <w:bottom w:val="nil"/>
-                <w:right w:val="nil"/>
-                <w:between w:val="nil"/>
-              </w:pBdr>
-              <w:spacing w:line="240" w:lineRule="auto"/>
-              <w:jc w:val="center"/>
-              <w:rPr>
                 <w:rFonts w:ascii="Arial" w:hAnsi="Arial" w:cs="Arial"/>
                 <w:b/>
                 <w:sz w:val="22"/>
@@ -1712,50 +1484,7 @@
       <w:tr>
         <w:tc>
           <w:tcPr>
-            <w:tcW w:w="855" w:type="dxa"/>
-            <w:tcBorders>
-              <w:top w:val="single" w:sz="12" w:space="0" w:color="666666"/>
-              <w:left w:val="single" w:sz="12" w:space="0" w:color="666666"/>
-              <w:bottom w:val="single" w:sz="12" w:space="0" w:color="666666"/>
-              <w:right w:val="single" w:sz="12" w:space="0" w:color="666666"/>
-            </w:tcBorders>
-            <w:shd w:val="clear" w:color="auto" w:fill="auto"/>
-            <w:tcMar>
-              <w:top w:w="100" w:type="dxa"/>
-              <w:left w:w="100" w:type="dxa"/>
-              <w:bottom w:w="100" w:type="dxa"/>
-              <w:right w:w="100" w:type="dxa"/>
-            </w:tcMar>
-          </w:tcPr>
-          <w:p>
-            <w:pPr>
-              <w:widowControl w:val="0"/>
-              <w:pBdr>
-                <w:top w:val="nil"/>
-                <w:left w:val="nil"/>
-                <w:bottom w:val="nil"/>
-                <w:right w:val="nil"/>
-                <w:between w:val="nil"/>
-              </w:pBdr>
-              <w:spacing w:line="240" w:lineRule="auto"/>
-              <w:jc w:val="center"/>
-              <w:rPr>
-                <w:sz w:val="24"/>
-                <w:szCs w:val="24"/>
-              </w:rPr>
-            </w:pPr>
-            <w:r>
-              <w:rPr>
-                <w:sz w:val="24"/>
-                <w:szCs w:val="24"/>
-              </w:rPr>
-              <w:t>TS_01</w:t>
-            </w:r>
-          </w:p>
-        </w:tc>
-        <w:tc>
-          <w:tcPr>
-            <w:tcW w:w="2789" w:type="dxa"/>
+            <w:tcW w:w="1518" w:type="dxa"/>
             <w:tcBorders>
               <w:top w:val="single" w:sz="12" w:space="0" w:color="666666"/>
               <w:left w:val="single" w:sz="12" w:space="0" w:color="666666"/>
@@ -1782,185 +1511,24 @@
                 <w:between w:val="nil"/>
               </w:pBdr>
               <w:spacing w:line="240" w:lineRule="auto"/>
-              <w:jc w:val="left"/>
-              <w:rPr>
-                <w:rFonts w:ascii="Arial" w:eastAsia="Arial" w:hAnsi="Arial" w:cs="Arial"/>
-                <w:sz w:val="20"/>
-                <w:szCs w:val="20"/>
-                <w:lang w:val="ru-RU"/>
-              </w:rPr>
-            </w:pPr>
-            <w:r>
-              <w:rPr>
-                <w:rFonts w:ascii="Arial" w:eastAsia="Arial" w:hAnsi="Arial" w:cs="Arial"/>
-                <w:sz w:val="20"/>
-                <w:szCs w:val="20"/>
-                <w:lang w:val="uk-UA"/>
-              </w:rPr>
-              <w:t>1</w:t>
-            </w:r>
-            <w:r>
-              <w:rPr>
-                <w:rFonts w:ascii="Arial" w:eastAsia="Arial" w:hAnsi="Arial" w:cs="Arial"/>
-                <w:sz w:val="20"/>
-                <w:szCs w:val="20"/>
-                <w:lang w:val="uk-UA"/>
-              </w:rPr>
-              <w:t>. Ввести</w:t>
-            </w:r>
-            <w:r>
-              <w:rPr>
-                <w:rFonts w:ascii="Arial" w:eastAsia="Arial" w:hAnsi="Arial" w:cs="Arial"/>
-                <w:sz w:val="20"/>
-                <w:szCs w:val="20"/>
-                <w:lang w:val="uk-UA"/>
-              </w:rPr>
-              <w:t xml:space="preserve"> </w:t>
-            </w:r>
-            <w:r>
-              <w:rPr>
-                <w:rFonts w:ascii="Arial" w:eastAsia="Arial" w:hAnsi="Arial" w:cs="Arial"/>
-                <w:sz w:val="20"/>
-                <w:szCs w:val="20"/>
-                <w:lang w:val="en-US"/>
-              </w:rPr>
-              <w:t>X</w:t>
-            </w:r>
-            <w:r>
-              <w:rPr>
-                <w:rFonts w:ascii="Arial" w:eastAsia="Arial" w:hAnsi="Arial" w:cs="Arial"/>
-                <w:sz w:val="20"/>
-                <w:szCs w:val="20"/>
-                <w:lang w:val="ru-RU"/>
-              </w:rPr>
-              <w:t xml:space="preserve"> = 6.9</w:t>
-            </w:r>
-          </w:p>
-          <w:p>
-            <w:pPr>
-              <w:widowControl w:val="0"/>
-              <w:pBdr>
-                <w:top w:val="nil"/>
-                <w:left w:val="nil"/>
-                <w:bottom w:val="nil"/>
-                <w:right w:val="nil"/>
-                <w:between w:val="nil"/>
-              </w:pBdr>
-              <w:spacing w:line="240" w:lineRule="auto"/>
-              <w:jc w:val="left"/>
-              <w:rPr>
-                <w:rFonts w:ascii="Arial" w:eastAsia="Arial" w:hAnsi="Arial" w:cs="Arial"/>
-                <w:sz w:val="20"/>
-                <w:szCs w:val="20"/>
-                <w:lang w:val="ru-RU"/>
-              </w:rPr>
-            </w:pPr>
-            <w:r>
-              <w:rPr>
-                <w:rFonts w:ascii="Arial" w:eastAsia="Arial" w:hAnsi="Arial" w:cs="Arial"/>
-                <w:sz w:val="20"/>
-                <w:szCs w:val="20"/>
-                <w:lang w:val="uk-UA"/>
-              </w:rPr>
-              <w:t>2</w:t>
-            </w:r>
-            <w:r>
-              <w:rPr>
-                <w:rFonts w:ascii="Arial" w:eastAsia="Arial" w:hAnsi="Arial" w:cs="Arial"/>
-                <w:sz w:val="20"/>
-                <w:szCs w:val="20"/>
-                <w:lang w:val="uk-UA"/>
-              </w:rPr>
-              <w:t>. Ввести</w:t>
-            </w:r>
-            <w:r>
-              <w:rPr>
-                <w:rFonts w:ascii="Arial" w:eastAsia="Arial" w:hAnsi="Arial" w:cs="Arial"/>
-                <w:sz w:val="20"/>
-                <w:szCs w:val="20"/>
-                <w:lang w:val="ru-RU"/>
-              </w:rPr>
-              <w:t xml:space="preserve"> </w:t>
-            </w:r>
-            <w:r>
-              <w:rPr>
-                <w:rFonts w:ascii="Arial" w:eastAsia="Arial" w:hAnsi="Arial" w:cs="Arial"/>
-                <w:sz w:val="20"/>
-                <w:szCs w:val="20"/>
-                <w:lang w:val="en-US"/>
-              </w:rPr>
-              <w:t>Y</w:t>
-            </w:r>
-            <w:r>
-              <w:rPr>
-                <w:rFonts w:ascii="Arial" w:eastAsia="Arial" w:hAnsi="Arial" w:cs="Arial"/>
-                <w:sz w:val="20"/>
-                <w:szCs w:val="20"/>
-                <w:lang w:val="ru-RU"/>
-              </w:rPr>
-              <w:t xml:space="preserve"> = 3</w:t>
-            </w:r>
-          </w:p>
-          <w:p>
-            <w:pPr>
-              <w:widowControl w:val="0"/>
-              <w:pBdr>
-                <w:top w:val="nil"/>
-                <w:left w:val="nil"/>
-                <w:bottom w:val="nil"/>
-                <w:right w:val="nil"/>
-                <w:between w:val="nil"/>
-              </w:pBdr>
-              <w:spacing w:line="240" w:lineRule="auto"/>
-              <w:jc w:val="left"/>
-              <w:rPr>
-                <w:rFonts w:ascii="Arial" w:eastAsia="Arial" w:hAnsi="Arial" w:cs="Arial"/>
-                <w:sz w:val="20"/>
-                <w:szCs w:val="20"/>
-                <w:lang w:val="ru-RU"/>
-              </w:rPr>
-            </w:pPr>
-            <w:r>
-              <w:rPr>
-                <w:rFonts w:ascii="Arial" w:eastAsia="Arial" w:hAnsi="Arial" w:cs="Arial"/>
-                <w:sz w:val="20"/>
-                <w:szCs w:val="20"/>
-                <w:lang w:val="uk-UA"/>
-              </w:rPr>
-              <w:t>3. Ввести</w:t>
-            </w:r>
-            <w:r>
-              <w:rPr>
-                <w:rFonts w:ascii="Arial" w:eastAsia="Arial" w:hAnsi="Arial" w:cs="Arial"/>
-                <w:sz w:val="20"/>
-                <w:szCs w:val="20"/>
-                <w:lang w:val="ru-RU"/>
-              </w:rPr>
-              <w:t xml:space="preserve"> </w:t>
-            </w:r>
-            <w:r>
-              <w:rPr>
-                <w:rFonts w:ascii="Arial" w:eastAsia="Arial" w:hAnsi="Arial" w:cs="Arial"/>
-                <w:sz w:val="20"/>
-                <w:szCs w:val="20"/>
-                <w:lang w:val="en-US"/>
-              </w:rPr>
-              <w:t>Z</w:t>
-            </w:r>
-            <w:r>
-              <w:rPr>
-                <w:rFonts w:ascii="Arial" w:eastAsia="Arial" w:hAnsi="Arial" w:cs="Arial"/>
-                <w:sz w:val="20"/>
-                <w:szCs w:val="20"/>
-                <w:lang w:val="ru-RU"/>
-              </w:rPr>
-              <w:t xml:space="preserve"> = -0.8</w:t>
+              <w:jc w:val="center"/>
+              <w:rPr>
+                <w:sz w:val="24"/>
+                <w:szCs w:val="24"/>
+              </w:rPr>
+            </w:pPr>
+            <w:r>
+              <w:rPr>
+                <w:sz w:val="24"/>
+                <w:szCs w:val="24"/>
+              </w:rPr>
+              <w:t>TS_01</w:t>
             </w:r>
           </w:p>
         </w:tc>
         <w:tc>
           <w:tcPr>
-            <w:tcW w:w="4531" w:type="dxa"/>
+            <w:tcW w:w="3118" w:type="dxa"/>
             <w:tcBorders>
               <w:top w:val="single" w:sz="12" w:space="0" w:color="666666"/>
               <w:left w:val="single" w:sz="12" w:space="0" w:color="666666"/>
@@ -1987,28 +1555,113 @@
                 <w:between w:val="nil"/>
               </w:pBdr>
               <w:spacing w:line="240" w:lineRule="auto"/>
-              <w:jc w:val="left"/>
-              <w:rPr>
-                <w:rFonts w:ascii="Courier New" w:eastAsia="Courier New" w:hAnsi="Courier New" w:cs="Courier New"/>
-                <w:sz w:val="20"/>
-                <w:szCs w:val="20"/>
-                <w:lang w:val="uk-UA"/>
-              </w:rPr>
-            </w:pPr>
-            <w:r>
-              <w:rPr>
-                <w:rFonts w:ascii="Courier New" w:eastAsia="Courier New" w:hAnsi="Courier New" w:cs="Courier New"/>
-                <w:sz w:val="20"/>
-                <w:szCs w:val="20"/>
-                <w:lang w:val="uk-UA"/>
-              </w:rPr>
-              <w:t>Отриманий результат: 6.01206</w:t>
+              <w:jc w:val="center"/>
+              <w:rPr>
+                <w:rFonts w:ascii="Arial" w:eastAsia="Arial" w:hAnsi="Arial" w:cs="Arial"/>
+                <w:sz w:val="20"/>
+                <w:szCs w:val="20"/>
+                <w:lang w:val="ru-RU"/>
+              </w:rPr>
+            </w:pPr>
+            <w:r>
+              <w:rPr>
+                <w:rFonts w:ascii="Arial" w:eastAsia="Arial" w:hAnsi="Arial" w:cs="Arial"/>
+                <w:sz w:val="20"/>
+                <w:szCs w:val="20"/>
+                <w:lang w:val="en-US"/>
+              </w:rPr>
+              <w:t>X</w:t>
+            </w:r>
+            <w:r>
+              <w:rPr>
+                <w:rFonts w:ascii="Arial" w:eastAsia="Arial" w:hAnsi="Arial" w:cs="Arial"/>
+                <w:sz w:val="20"/>
+                <w:szCs w:val="20"/>
+                <w:lang w:val="ru-RU"/>
+              </w:rPr>
+              <w:t xml:space="preserve"> = 6.9</w:t>
+            </w:r>
+          </w:p>
+          <w:p>
+            <w:pPr>
+              <w:widowControl w:val="0"/>
+              <w:pBdr>
+                <w:top w:val="nil"/>
+                <w:left w:val="nil"/>
+                <w:bottom w:val="nil"/>
+                <w:right w:val="nil"/>
+                <w:between w:val="nil"/>
+              </w:pBdr>
+              <w:spacing w:line="240" w:lineRule="auto"/>
+              <w:jc w:val="center"/>
+              <w:rPr>
+                <w:rFonts w:ascii="Arial" w:eastAsia="Arial" w:hAnsi="Arial" w:cs="Arial"/>
+                <w:sz w:val="20"/>
+                <w:szCs w:val="20"/>
+                <w:lang w:val="ru-RU"/>
+              </w:rPr>
+            </w:pPr>
+            <w:r>
+              <w:rPr>
+                <w:rFonts w:ascii="Arial" w:eastAsia="Arial" w:hAnsi="Arial" w:cs="Arial"/>
+                <w:sz w:val="20"/>
+                <w:szCs w:val="20"/>
+                <w:lang w:val="en-US"/>
+              </w:rPr>
+              <w:t>Y</w:t>
+            </w:r>
+            <w:r>
+              <w:rPr>
+                <w:rFonts w:ascii="Arial" w:eastAsia="Arial" w:hAnsi="Arial" w:cs="Arial"/>
+                <w:sz w:val="20"/>
+                <w:szCs w:val="20"/>
+                <w:lang w:val="ru-RU"/>
+              </w:rPr>
+              <w:t xml:space="preserve"> = 3</w:t>
+            </w:r>
+          </w:p>
+          <w:p>
+            <w:pPr>
+              <w:widowControl w:val="0"/>
+              <w:pBdr>
+                <w:top w:val="nil"/>
+                <w:left w:val="nil"/>
+                <w:bottom w:val="nil"/>
+                <w:right w:val="nil"/>
+                <w:between w:val="nil"/>
+              </w:pBdr>
+              <w:spacing w:line="240" w:lineRule="auto"/>
+              <w:jc w:val="center"/>
+              <w:rPr>
+                <w:rFonts w:ascii="Arial" w:eastAsia="Arial" w:hAnsi="Arial" w:cs="Arial"/>
+                <w:sz w:val="20"/>
+                <w:szCs w:val="20"/>
+                <w:lang w:val="ru-RU"/>
+              </w:rPr>
+            </w:pPr>
+            <w:r>
+              <w:rPr>
+                <w:rFonts w:ascii="Arial" w:eastAsia="Arial" w:hAnsi="Arial" w:cs="Arial"/>
+                <w:sz w:val="20"/>
+                <w:szCs w:val="20"/>
+                <w:lang w:val="en-US"/>
+              </w:rPr>
+              <w:t>Z</w:t>
+            </w:r>
+            <w:r>
+              <w:rPr>
+                <w:rFonts w:ascii="Arial" w:eastAsia="Arial" w:hAnsi="Arial" w:cs="Arial"/>
+                <w:sz w:val="20"/>
+                <w:szCs w:val="20"/>
+                <w:lang w:val="ru-RU"/>
+              </w:rPr>
+              <w:t xml:space="preserve"> = -0.8</w:t>
             </w:r>
           </w:p>
         </w:tc>
         <w:tc>
           <w:tcPr>
-            <w:tcW w:w="885" w:type="dxa"/>
+            <w:tcW w:w="2977" w:type="dxa"/>
             <w:tcBorders>
               <w:top w:val="single" w:sz="12" w:space="0" w:color="666666"/>
               <w:left w:val="single" w:sz="12" w:space="0" w:color="666666"/>
@@ -2037,69 +1690,26 @@
               <w:spacing w:line="240" w:lineRule="auto"/>
               <w:jc w:val="center"/>
               <w:rPr>
-                <w:sz w:val="24"/>
-                <w:szCs w:val="24"/>
-                <w:lang w:val="en-US"/>
-              </w:rPr>
-            </w:pPr>
-            <w:r>
-              <w:rPr>
-                <w:sz w:val="24"/>
-                <w:szCs w:val="24"/>
-                <w:lang w:val="en-US"/>
-              </w:rPr>
-              <w:t>Passed</w:t>
-            </w:r>
-          </w:p>
-        </w:tc>
-      </w:tr>
-      <w:tr>
-        <w:tc>
-          <w:tcPr>
-            <w:tcW w:w="855" w:type="dxa"/>
-            <w:tcBorders>
-              <w:top w:val="single" w:sz="12" w:space="0" w:color="666666"/>
-              <w:left w:val="single" w:sz="12" w:space="0" w:color="666666"/>
-              <w:bottom w:val="single" w:sz="12" w:space="0" w:color="666666"/>
-              <w:right w:val="single" w:sz="12" w:space="0" w:color="666666"/>
-            </w:tcBorders>
-            <w:shd w:val="clear" w:color="auto" w:fill="auto"/>
-            <w:tcMar>
-              <w:top w:w="100" w:type="dxa"/>
-              <w:left w:w="100" w:type="dxa"/>
-              <w:bottom w:w="100" w:type="dxa"/>
-              <w:right w:w="100" w:type="dxa"/>
-            </w:tcMar>
-          </w:tcPr>
-          <w:p>
-            <w:pPr>
-              <w:widowControl w:val="0"/>
-              <w:pBdr>
-                <w:top w:val="nil"/>
-                <w:left w:val="nil"/>
-                <w:bottom w:val="nil"/>
-                <w:right w:val="nil"/>
-                <w:between w:val="nil"/>
-              </w:pBdr>
-              <w:spacing w:line="240" w:lineRule="auto"/>
-              <w:jc w:val="center"/>
-              <w:rPr>
-                <w:sz w:val="24"/>
-                <w:szCs w:val="24"/>
-              </w:rPr>
-            </w:pPr>
-            <w:r>
-              <w:rPr>
-                <w:sz w:val="24"/>
-                <w:szCs w:val="24"/>
-              </w:rPr>
-              <w:t>TS_02</w:t>
+                <w:rFonts w:ascii="Courier New" w:eastAsia="Courier New" w:hAnsi="Courier New" w:cs="Courier New"/>
+                <w:sz w:val="20"/>
+                <w:szCs w:val="20"/>
+                <w:lang w:val="uk-UA"/>
+              </w:rPr>
+            </w:pPr>
+            <w:r>
+              <w:rPr>
+                <w:rFonts w:ascii="Courier New" w:eastAsia="Courier New" w:hAnsi="Courier New" w:cs="Courier New"/>
+                <w:sz w:val="20"/>
+                <w:szCs w:val="20"/>
+                <w:lang w:val="uk-UA"/>
+              </w:rPr>
+              <w:t>6.01206</w:t>
             </w:r>
           </w:p>
         </w:tc>
         <w:tc>
           <w:tcPr>
-            <w:tcW w:w="2789" w:type="dxa"/>
+            <w:tcW w:w="1447" w:type="dxa"/>
             <w:tcBorders>
               <w:top w:val="single" w:sz="12" w:space="0" w:color="666666"/>
               <w:left w:val="single" w:sz="12" w:space="0" w:color="666666"/>
@@ -2126,186 +1736,28 @@
                 <w:between w:val="nil"/>
               </w:pBdr>
               <w:spacing w:line="240" w:lineRule="auto"/>
-              <w:jc w:val="left"/>
-              <w:rPr>
-                <w:rFonts w:ascii="Arial" w:eastAsia="Arial" w:hAnsi="Arial" w:cs="Arial"/>
-                <w:sz w:val="20"/>
-                <w:szCs w:val="20"/>
-                <w:lang w:val="ru-RU"/>
-              </w:rPr>
-            </w:pPr>
-            <w:r>
-              <w:rPr>
-                <w:rFonts w:ascii="Arial" w:eastAsia="Arial" w:hAnsi="Arial" w:cs="Arial"/>
-                <w:sz w:val="20"/>
-                <w:szCs w:val="20"/>
-                <w:lang w:val="uk-UA"/>
-              </w:rPr>
-              <w:t xml:space="preserve">1. Ввести </w:t>
-            </w:r>
-            <w:r>
-              <w:rPr>
-                <w:rFonts w:ascii="Arial" w:eastAsia="Arial" w:hAnsi="Arial" w:cs="Arial"/>
-                <w:sz w:val="20"/>
-                <w:szCs w:val="20"/>
+              <w:jc w:val="center"/>
+              <w:rPr>
+                <w:sz w:val="24"/>
+                <w:szCs w:val="24"/>
                 <w:lang w:val="en-US"/>
               </w:rPr>
-              <w:t>X</w:t>
-            </w:r>
-            <w:r>
-              <w:rPr>
-                <w:rFonts w:ascii="Arial" w:eastAsia="Arial" w:hAnsi="Arial" w:cs="Arial"/>
-                <w:sz w:val="20"/>
-                <w:szCs w:val="20"/>
-                <w:lang w:val="ru-RU"/>
-              </w:rPr>
-              <w:t xml:space="preserve"> = </w:t>
-            </w:r>
-            <w:r>
-              <w:rPr>
-                <w:rFonts w:ascii="Arial" w:eastAsia="Arial" w:hAnsi="Arial" w:cs="Arial"/>
-                <w:sz w:val="20"/>
-                <w:szCs w:val="20"/>
-                <w:lang w:val="ru-RU"/>
-              </w:rPr>
-              <w:t>3</w:t>
-            </w:r>
-            <w:r>
-              <w:rPr>
-                <w:rFonts w:ascii="Arial" w:eastAsia="Arial" w:hAnsi="Arial" w:cs="Arial"/>
-                <w:sz w:val="20"/>
-                <w:szCs w:val="20"/>
-                <w:lang w:val="ru-RU"/>
-              </w:rPr>
-              <w:t>.</w:t>
-            </w:r>
-            <w:r>
-              <w:rPr>
-                <w:rFonts w:ascii="Arial" w:eastAsia="Arial" w:hAnsi="Arial" w:cs="Arial"/>
-                <w:sz w:val="20"/>
-                <w:szCs w:val="20"/>
-                <w:lang w:val="ru-RU"/>
-              </w:rPr>
-              <w:t>65</w:t>
-            </w:r>
-          </w:p>
-          <w:p>
-            <w:pPr>
-              <w:widowControl w:val="0"/>
-              <w:pBdr>
-                <w:top w:val="nil"/>
-                <w:left w:val="nil"/>
-                <w:bottom w:val="nil"/>
-                <w:right w:val="nil"/>
-                <w:between w:val="nil"/>
-              </w:pBdr>
-              <w:spacing w:line="240" w:lineRule="auto"/>
-              <w:jc w:val="left"/>
-              <w:rPr>
-                <w:rFonts w:ascii="Arial" w:eastAsia="Arial" w:hAnsi="Arial" w:cs="Arial"/>
-                <w:sz w:val="20"/>
-                <w:szCs w:val="20"/>
-                <w:lang w:val="ru-RU"/>
-              </w:rPr>
-            </w:pPr>
-            <w:r>
-              <w:rPr>
-                <w:rFonts w:ascii="Arial" w:eastAsia="Arial" w:hAnsi="Arial" w:cs="Arial"/>
-                <w:sz w:val="20"/>
-                <w:szCs w:val="20"/>
-                <w:lang w:val="uk-UA"/>
-              </w:rPr>
-              <w:t>2. Ввести</w:t>
-            </w:r>
-            <w:r>
-              <w:rPr>
-                <w:rFonts w:ascii="Arial" w:eastAsia="Arial" w:hAnsi="Arial" w:cs="Arial"/>
-                <w:sz w:val="20"/>
-                <w:szCs w:val="20"/>
-                <w:lang w:val="ru-RU"/>
-              </w:rPr>
-              <w:t xml:space="preserve"> </w:t>
-            </w:r>
-            <w:r>
-              <w:rPr>
-                <w:rFonts w:ascii="Arial" w:eastAsia="Arial" w:hAnsi="Arial" w:cs="Arial"/>
-                <w:sz w:val="20"/>
-                <w:szCs w:val="20"/>
+            </w:pPr>
+            <w:r>
+              <w:rPr>
+                <w:sz w:val="24"/>
+                <w:szCs w:val="24"/>
                 <w:lang w:val="en-US"/>
               </w:rPr>
-              <w:t>Y</w:t>
-            </w:r>
-            <w:r>
-              <w:rPr>
-                <w:rFonts w:ascii="Arial" w:eastAsia="Arial" w:hAnsi="Arial" w:cs="Arial"/>
-                <w:sz w:val="20"/>
-                <w:szCs w:val="20"/>
-                <w:lang w:val="ru-RU"/>
-              </w:rPr>
-              <w:t xml:space="preserve"> = </w:t>
-            </w:r>
-            <w:r>
-              <w:rPr>
-                <w:rFonts w:ascii="Arial" w:eastAsia="Arial" w:hAnsi="Arial" w:cs="Arial"/>
-                <w:sz w:val="20"/>
-                <w:szCs w:val="20"/>
-                <w:lang w:val="ru-RU"/>
-              </w:rPr>
-              <w:t>-5</w:t>
-            </w:r>
-          </w:p>
-          <w:p>
-            <w:pPr>
-              <w:widowControl w:val="0"/>
-              <w:spacing w:line="240" w:lineRule="auto"/>
-              <w:jc w:val="left"/>
-              <w:rPr>
-                <w:rFonts w:ascii="Arial" w:eastAsia="Arial" w:hAnsi="Arial" w:cs="Arial"/>
-                <w:sz w:val="20"/>
-                <w:szCs w:val="20"/>
-              </w:rPr>
-            </w:pPr>
-            <w:r>
-              <w:rPr>
-                <w:rFonts w:ascii="Arial" w:eastAsia="Arial" w:hAnsi="Arial" w:cs="Arial"/>
-                <w:sz w:val="20"/>
-                <w:szCs w:val="20"/>
-                <w:lang w:val="uk-UA"/>
-              </w:rPr>
-              <w:t>3. Ввести</w:t>
-            </w:r>
-            <w:r>
-              <w:rPr>
-                <w:rFonts w:ascii="Arial" w:eastAsia="Arial" w:hAnsi="Arial" w:cs="Arial"/>
-                <w:sz w:val="20"/>
-                <w:szCs w:val="20"/>
-                <w:lang w:val="ru-RU"/>
-              </w:rPr>
-              <w:t xml:space="preserve"> </w:t>
-            </w:r>
-            <w:r>
-              <w:rPr>
-                <w:rFonts w:ascii="Arial" w:eastAsia="Arial" w:hAnsi="Arial" w:cs="Arial"/>
-                <w:sz w:val="20"/>
-                <w:szCs w:val="20"/>
-                <w:lang w:val="en-US"/>
-              </w:rPr>
-              <w:t>Z</w:t>
-            </w:r>
-            <w:r>
-              <w:rPr>
-                <w:rFonts w:ascii="Arial" w:eastAsia="Arial" w:hAnsi="Arial" w:cs="Arial"/>
-                <w:sz w:val="20"/>
-                <w:szCs w:val="20"/>
-                <w:lang w:val="ru-RU"/>
-              </w:rPr>
-              <w:t xml:space="preserve"> = 0.8</w:t>
+              <w:t>Passed</w:t>
             </w:r>
           </w:p>
         </w:tc>
+      </w:tr>
+      <w:tr>
         <w:tc>
           <w:tcPr>
-            <w:tcW w:w="4531" w:type="dxa"/>
+            <w:tcW w:w="1518" w:type="dxa"/>
             <w:tcBorders>
               <w:top w:val="single" w:sz="12" w:space="0" w:color="666666"/>
               <w:left w:val="single" w:sz="12" w:space="0" w:color="666666"/>
@@ -2332,39 +1784,24 @@
                 <w:between w:val="nil"/>
               </w:pBdr>
               <w:spacing w:line="240" w:lineRule="auto"/>
-              <w:jc w:val="left"/>
-              <w:rPr>
-                <w:rFonts w:ascii="Courier New" w:eastAsia="Courier New" w:hAnsi="Courier New" w:cs="Courier New"/>
-                <w:sz w:val="20"/>
-                <w:szCs w:val="20"/>
-                <w:lang w:val="uk-UA"/>
-              </w:rPr>
-            </w:pPr>
-            <w:r>
-              <w:rPr>
-                <w:rFonts w:ascii="Courier New" w:eastAsia="Courier New" w:hAnsi="Courier New" w:cs="Courier New"/>
-                <w:sz w:val="20"/>
-                <w:szCs w:val="20"/>
-                <w:lang w:val="uk-UA"/>
-              </w:rPr>
-              <w:t>Отриманий резуль</w:t>
-            </w:r>
-            <w:bookmarkStart w:id="0" w:name="_GoBack"/>
-            <w:bookmarkEnd w:id="0"/>
-            <w:r>
-              <w:rPr>
-                <w:rFonts w:ascii="Courier New" w:eastAsia="Courier New" w:hAnsi="Courier New" w:cs="Courier New"/>
-                <w:sz w:val="20"/>
-                <w:szCs w:val="20"/>
-                <w:lang w:val="uk-UA"/>
-              </w:rPr>
-              <w:t>тат: 5.54619</w:t>
+              <w:jc w:val="center"/>
+              <w:rPr>
+                <w:sz w:val="24"/>
+                <w:szCs w:val="24"/>
+              </w:rPr>
+            </w:pPr>
+            <w:r>
+              <w:rPr>
+                <w:sz w:val="24"/>
+                <w:szCs w:val="24"/>
+              </w:rPr>
+              <w:t>TS_02</w:t>
             </w:r>
           </w:p>
         </w:tc>
         <w:tc>
           <w:tcPr>
-            <w:tcW w:w="885" w:type="dxa"/>
+            <w:tcW w:w="3118" w:type="dxa"/>
             <w:tcBorders>
               <w:top w:val="single" w:sz="12" w:space="0" w:color="666666"/>
               <w:left w:val="single" w:sz="12" w:space="0" w:color="666666"/>
@@ -2393,39 +1830,31 @@
               <w:spacing w:line="240" w:lineRule="auto"/>
               <w:jc w:val="center"/>
               <w:rPr>
-                <w:sz w:val="24"/>
-                <w:szCs w:val="24"/>
-              </w:rPr>
-            </w:pPr>
-            <w:r>
-              <w:rPr>
-                <w:sz w:val="24"/>
-                <w:szCs w:val="24"/>
+                <w:rFonts w:ascii="Arial" w:eastAsia="Arial" w:hAnsi="Arial" w:cs="Arial"/>
+                <w:sz w:val="20"/>
+                <w:szCs w:val="20"/>
+                <w:lang w:val="ru-RU"/>
+              </w:rPr>
+            </w:pPr>
+            <w:r>
+              <w:rPr>
+                <w:rFonts w:ascii="Arial" w:eastAsia="Arial" w:hAnsi="Arial" w:cs="Arial"/>
+                <w:sz w:val="20"/>
+                <w:szCs w:val="20"/>
                 <w:lang w:val="en-US"/>
               </w:rPr>
-              <w:t>Passed</w:t>
-            </w:r>
-          </w:p>
-        </w:tc>
-      </w:tr>
-      <w:tr>
-        <w:tc>
-          <w:tcPr>
-            <w:tcW w:w="855" w:type="dxa"/>
-            <w:tcBorders>
-              <w:top w:val="single" w:sz="12" w:space="0" w:color="666666"/>
-              <w:left w:val="single" w:sz="12" w:space="0" w:color="666666"/>
-              <w:bottom w:val="single" w:sz="12" w:space="0" w:color="666666"/>
-              <w:right w:val="single" w:sz="12" w:space="0" w:color="666666"/>
-            </w:tcBorders>
-            <w:shd w:val="clear" w:color="auto" w:fill="auto"/>
-            <w:tcMar>
-              <w:top w:w="100" w:type="dxa"/>
-              <w:left w:w="100" w:type="dxa"/>
-              <w:bottom w:w="100" w:type="dxa"/>
-              <w:right w:w="100" w:type="dxa"/>
-            </w:tcMar>
-          </w:tcPr>
+              <w:t>X</w:t>
+            </w:r>
+            <w:r>
+              <w:rPr>
+                <w:rFonts w:ascii="Arial" w:eastAsia="Arial" w:hAnsi="Arial" w:cs="Arial"/>
+                <w:sz w:val="20"/>
+                <w:szCs w:val="20"/>
+                <w:lang w:val="ru-RU"/>
+              </w:rPr>
+              <w:t xml:space="preserve"> = 3.65</w:t>
+            </w:r>
+          </w:p>
           <w:p>
             <w:pPr>
               <w:widowControl w:val="0"/>
@@ -2439,22 +1868,65 @@
               <w:spacing w:line="240" w:lineRule="auto"/>
               <w:jc w:val="center"/>
               <w:rPr>
-                <w:sz w:val="24"/>
-                <w:szCs w:val="24"/>
-              </w:rPr>
-            </w:pPr>
-            <w:r>
-              <w:rPr>
-                <w:sz w:val="24"/>
-                <w:szCs w:val="24"/>
-              </w:rPr>
-              <w:t>TS_03</w:t>
+                <w:rFonts w:ascii="Arial" w:eastAsia="Arial" w:hAnsi="Arial" w:cs="Arial"/>
+                <w:sz w:val="20"/>
+                <w:szCs w:val="20"/>
+                <w:lang w:val="ru-RU"/>
+              </w:rPr>
+            </w:pPr>
+            <w:r>
+              <w:rPr>
+                <w:rFonts w:ascii="Arial" w:eastAsia="Arial" w:hAnsi="Arial" w:cs="Arial"/>
+                <w:sz w:val="20"/>
+                <w:szCs w:val="20"/>
+                <w:lang w:val="en-US"/>
+              </w:rPr>
+              <w:t>Y</w:t>
+            </w:r>
+            <w:r>
+              <w:rPr>
+                <w:rFonts w:ascii="Arial" w:eastAsia="Arial" w:hAnsi="Arial" w:cs="Arial"/>
+                <w:sz w:val="20"/>
+                <w:szCs w:val="20"/>
+                <w:lang w:val="ru-RU"/>
+              </w:rPr>
+              <w:t xml:space="preserve"> = -5</w:t>
+            </w:r>
+          </w:p>
+          <w:p>
+            <w:pPr>
+              <w:widowControl w:val="0"/>
+              <w:spacing w:line="240" w:lineRule="auto"/>
+              <w:jc w:val="center"/>
+              <w:rPr>
+                <w:rFonts w:ascii="Arial" w:eastAsia="Arial" w:hAnsi="Arial" w:cs="Arial"/>
+                <w:sz w:val="20"/>
+                <w:szCs w:val="20"/>
+              </w:rPr>
+            </w:pPr>
+            <w:r>
+              <w:rPr>
+                <w:rFonts w:ascii="Arial" w:eastAsia="Arial" w:hAnsi="Arial" w:cs="Arial"/>
+                <w:sz w:val="20"/>
+                <w:szCs w:val="20"/>
+                <w:lang w:val="en-US"/>
+              </w:rPr>
+              <w:t>Z</w:t>
+            </w:r>
+            <w:r>
+              <w:rPr>
+                <w:rFonts w:ascii="Arial" w:eastAsia="Arial" w:hAnsi="Arial" w:cs="Arial"/>
+                <w:sz w:val="20"/>
+                <w:szCs w:val="20"/>
+                <w:lang w:val="ru-RU"/>
+              </w:rPr>
+              <w:t xml:space="preserve"> = 0.8</w:t>
             </w:r>
           </w:p>
         </w:tc>
         <w:tc>
           <w:tcPr>
-            <w:tcW w:w="2789" w:type="dxa"/>
+            <w:tcW w:w="2977" w:type="dxa"/>
             <w:tcBorders>
               <w:top w:val="single" w:sz="12" w:space="0" w:color="666666"/>
               <w:left w:val="single" w:sz="12" w:space="0" w:color="666666"/>
@@ -2481,187 +1953,28 @@
                 <w:between w:val="nil"/>
               </w:pBdr>
               <w:spacing w:line="240" w:lineRule="auto"/>
-              <w:jc w:val="left"/>
-              <w:rPr>
-                <w:rFonts w:ascii="Arial" w:eastAsia="Arial" w:hAnsi="Arial" w:cs="Arial"/>
-                <w:sz w:val="20"/>
-                <w:szCs w:val="20"/>
-                <w:lang w:val="ru-RU"/>
-              </w:rPr>
-            </w:pPr>
-            <w:r>
-              <w:rPr>
-                <w:rFonts w:ascii="Arial" w:eastAsia="Arial" w:hAnsi="Arial" w:cs="Arial"/>
+              <w:jc w:val="center"/>
+              <w:rPr>
+                <w:rFonts w:ascii="Courier New" w:eastAsia="Courier New" w:hAnsi="Courier New" w:cs="Courier New"/>
                 <w:sz w:val="20"/>
                 <w:szCs w:val="20"/>
                 <w:lang w:val="uk-UA"/>
               </w:rPr>
-              <w:t xml:space="preserve">1. Ввести </w:t>
-            </w:r>
-            <w:r>
-              <w:rPr>
-                <w:rFonts w:ascii="Arial" w:eastAsia="Arial" w:hAnsi="Arial" w:cs="Arial"/>
-                <w:sz w:val="20"/>
-                <w:szCs w:val="20"/>
-                <w:lang w:val="en-US"/>
-              </w:rPr>
-              <w:t>X</w:t>
-            </w:r>
-            <w:r>
-              <w:rPr>
-                <w:rFonts w:ascii="Arial" w:eastAsia="Arial" w:hAnsi="Arial" w:cs="Arial"/>
-                <w:sz w:val="20"/>
-                <w:szCs w:val="20"/>
-                <w:lang w:val="ru-RU"/>
-              </w:rPr>
-              <w:t xml:space="preserve"> = </w:t>
-            </w:r>
-            <w:r>
-              <w:rPr>
-                <w:rFonts w:ascii="Arial" w:eastAsia="Arial" w:hAnsi="Arial" w:cs="Arial"/>
-                <w:sz w:val="20"/>
-                <w:szCs w:val="20"/>
-                <w:lang w:val="ru-RU"/>
-              </w:rPr>
-              <w:t>10</w:t>
-            </w:r>
-          </w:p>
-          <w:p>
-            <w:pPr>
-              <w:widowControl w:val="0"/>
-              <w:pBdr>
-                <w:top w:val="nil"/>
-                <w:left w:val="nil"/>
-                <w:bottom w:val="nil"/>
-                <w:right w:val="nil"/>
-                <w:between w:val="nil"/>
-              </w:pBdr>
-              <w:spacing w:line="240" w:lineRule="auto"/>
-              <w:jc w:val="left"/>
-              <w:rPr>
-                <w:rFonts w:ascii="Arial" w:eastAsia="Arial" w:hAnsi="Arial" w:cs="Arial"/>
-                <w:sz w:val="20"/>
-                <w:szCs w:val="20"/>
-                <w:lang w:val="ru-RU"/>
-              </w:rPr>
-            </w:pPr>
-            <w:r>
-              <w:rPr>
-                <w:rFonts w:ascii="Arial" w:eastAsia="Arial" w:hAnsi="Arial" w:cs="Arial"/>
+            </w:pPr>
+            <w:r>
+              <w:rPr>
+                <w:rFonts w:ascii="Courier New" w:eastAsia="Courier New" w:hAnsi="Courier New" w:cs="Courier New"/>
                 <w:sz w:val="20"/>
                 <w:szCs w:val="20"/>
                 <w:lang w:val="uk-UA"/>
               </w:rPr>
-              <w:t>2. Ввести</w:t>
-            </w:r>
-            <w:r>
-              <w:rPr>
-                <w:rFonts w:ascii="Arial" w:eastAsia="Arial" w:hAnsi="Arial" w:cs="Arial"/>
-                <w:sz w:val="20"/>
-                <w:szCs w:val="20"/>
-                <w:lang w:val="ru-RU"/>
-              </w:rPr>
-              <w:t xml:space="preserve"> </w:t>
-            </w:r>
-            <w:r>
-              <w:rPr>
-                <w:rFonts w:ascii="Arial" w:eastAsia="Arial" w:hAnsi="Arial" w:cs="Arial"/>
-                <w:sz w:val="20"/>
-                <w:szCs w:val="20"/>
-                <w:lang w:val="en-US"/>
-              </w:rPr>
-              <w:t>Y</w:t>
-            </w:r>
-            <w:r>
-              <w:rPr>
-                <w:rFonts w:ascii="Arial" w:eastAsia="Arial" w:hAnsi="Arial" w:cs="Arial"/>
-                <w:sz w:val="20"/>
-                <w:szCs w:val="20"/>
-                <w:lang w:val="ru-RU"/>
-              </w:rPr>
-              <w:t xml:space="preserve"> = </w:t>
-            </w:r>
-            <w:r>
-              <w:rPr>
-                <w:rFonts w:ascii="Arial" w:eastAsia="Arial" w:hAnsi="Arial" w:cs="Arial"/>
-                <w:sz w:val="20"/>
-                <w:szCs w:val="20"/>
-                <w:lang w:val="ru-RU"/>
-              </w:rPr>
-              <w:t>0.</w:t>
-            </w:r>
-            <w:r>
-              <w:rPr>
-                <w:rFonts w:ascii="Arial" w:eastAsia="Arial" w:hAnsi="Arial" w:cs="Arial"/>
-                <w:sz w:val="20"/>
-                <w:szCs w:val="20"/>
-                <w:lang w:val="ru-RU"/>
-              </w:rPr>
-              <w:t>3</w:t>
-            </w:r>
-          </w:p>
-          <w:p>
-            <w:pPr>
-              <w:widowControl w:val="0"/>
-              <w:spacing w:line="240" w:lineRule="auto"/>
-              <w:jc w:val="left"/>
-              <w:rPr>
-                <w:rFonts w:ascii="Arial" w:eastAsia="Arial" w:hAnsi="Arial" w:cs="Arial"/>
-                <w:sz w:val="20"/>
-                <w:szCs w:val="20"/>
-                <w:lang w:val="en-US"/>
-              </w:rPr>
-            </w:pPr>
-            <w:r>
-              <w:rPr>
-                <w:rFonts w:ascii="Arial" w:eastAsia="Arial" w:hAnsi="Arial" w:cs="Arial"/>
-                <w:sz w:val="20"/>
-                <w:szCs w:val="20"/>
-                <w:lang w:val="uk-UA"/>
-              </w:rPr>
-              <w:t>3. Ввести</w:t>
-            </w:r>
-            <w:r>
-              <w:rPr>
-                <w:rFonts w:ascii="Arial" w:eastAsia="Arial" w:hAnsi="Arial" w:cs="Arial"/>
-                <w:sz w:val="20"/>
-                <w:szCs w:val="20"/>
-                <w:lang w:val="ru-RU"/>
-              </w:rPr>
-              <w:t xml:space="preserve"> </w:t>
-            </w:r>
-            <w:r>
-              <w:rPr>
-                <w:rFonts w:ascii="Arial" w:eastAsia="Arial" w:hAnsi="Arial" w:cs="Arial"/>
-                <w:sz w:val="20"/>
-                <w:szCs w:val="20"/>
-                <w:lang w:val="en-US"/>
-              </w:rPr>
-              <w:t>Z</w:t>
-            </w:r>
-            <w:r>
-              <w:rPr>
-                <w:rFonts w:ascii="Arial" w:eastAsia="Arial" w:hAnsi="Arial" w:cs="Arial"/>
-                <w:sz w:val="20"/>
-                <w:szCs w:val="20"/>
-                <w:lang w:val="ru-RU"/>
-              </w:rPr>
-              <w:t xml:space="preserve"> = </w:t>
-            </w:r>
-            <w:r>
-              <w:rPr>
-                <w:rFonts w:ascii="Arial" w:eastAsia="Arial" w:hAnsi="Arial" w:cs="Arial"/>
-                <w:sz w:val="20"/>
-                <w:szCs w:val="20"/>
-                <w:lang w:val="en-US"/>
-              </w:rPr>
-              <w:t>0</w:t>
+              <w:t>5.54619</w:t>
             </w:r>
           </w:p>
         </w:tc>
         <w:tc>
           <w:tcPr>
-            <w:tcW w:w="4531" w:type="dxa"/>
+            <w:tcW w:w="1447" w:type="dxa"/>
             <w:tcBorders>
               <w:top w:val="single" w:sz="12" w:space="0" w:color="666666"/>
               <w:left w:val="single" w:sz="12" w:space="0" w:color="666666"/>
@@ -2688,26 +2001,27 @@
                 <w:between w:val="nil"/>
               </w:pBdr>
               <w:spacing w:line="240" w:lineRule="auto"/>
-              <w:jc w:val="left"/>
-              <w:rPr>
-                <w:rFonts w:ascii="Courier New" w:eastAsia="Courier New" w:hAnsi="Courier New" w:cs="Courier New"/>
-                <w:sz w:val="20"/>
-                <w:szCs w:val="20"/>
-              </w:rPr>
-            </w:pPr>
-            <w:r>
-              <w:rPr>
-                <w:rFonts w:ascii="Courier New" w:eastAsia="Courier New" w:hAnsi="Courier New" w:cs="Courier New"/>
-                <w:sz w:val="20"/>
-                <w:szCs w:val="20"/>
-              </w:rPr>
-              <w:t>Отриманий результат: 7.87712</w:t>
+              <w:jc w:val="center"/>
+              <w:rPr>
+                <w:sz w:val="24"/>
+                <w:szCs w:val="24"/>
+              </w:rPr>
+            </w:pPr>
+            <w:r>
+              <w:rPr>
+                <w:sz w:val="24"/>
+                <w:szCs w:val="24"/>
+                <w:lang w:val="en-US"/>
+              </w:rPr>
+              <w:t>Passed</w:t>
             </w:r>
           </w:p>
         </w:tc>
+      </w:tr>
+      <w:tr>
         <w:tc>
           <w:tcPr>
-            <w:tcW w:w="885" w:type="dxa"/>
+            <w:tcW w:w="1518" w:type="dxa"/>
             <w:tcBorders>
               <w:top w:val="single" w:sz="12" w:space="0" w:color="666666"/>
               <w:left w:val="single" w:sz="12" w:space="0" w:color="666666"/>
@@ -2744,60 +2058,14 @@
               <w:rPr>
                 <w:sz w:val="24"/>
                 <w:szCs w:val="24"/>
-                <w:lang w:val="en-US"/>
-              </w:rPr>
-              <w:t>Passed</w:t>
-            </w:r>
-          </w:p>
-        </w:tc>
-      </w:tr>
-      <w:tr>
-        <w:tc>
-          <w:tcPr>
-            <w:tcW w:w="855" w:type="dxa"/>
-            <w:tcBorders>
-              <w:top w:val="single" w:sz="12" w:space="0" w:color="666666"/>
-              <w:left w:val="single" w:sz="12" w:space="0" w:color="666666"/>
-              <w:bottom w:val="single" w:sz="12" w:space="0" w:color="666666"/>
-              <w:right w:val="single" w:sz="12" w:space="0" w:color="666666"/>
-            </w:tcBorders>
-            <w:shd w:val="clear" w:color="auto" w:fill="auto"/>
-            <w:tcMar>
-              <w:top w:w="100" w:type="dxa"/>
-              <w:left w:w="100" w:type="dxa"/>
-              <w:bottom w:w="100" w:type="dxa"/>
-              <w:right w:w="100" w:type="dxa"/>
-            </w:tcMar>
-          </w:tcPr>
-          <w:p>
-            <w:pPr>
-              <w:widowControl w:val="0"/>
-              <w:pBdr>
-                <w:top w:val="nil"/>
-                <w:left w:val="nil"/>
-                <w:bottom w:val="nil"/>
-                <w:right w:val="nil"/>
-                <w:between w:val="nil"/>
-              </w:pBdr>
-              <w:spacing w:line="240" w:lineRule="auto"/>
-              <w:jc w:val="center"/>
-              <w:rPr>
-                <w:sz w:val="24"/>
-                <w:szCs w:val="24"/>
-              </w:rPr>
-            </w:pPr>
-            <w:r>
-              <w:rPr>
-                <w:sz w:val="24"/>
-                <w:szCs w:val="24"/>
-              </w:rPr>
-              <w:t>TS_04</w:t>
+              </w:rPr>
+              <w:t>TS_03</w:t>
             </w:r>
           </w:p>
         </w:tc>
         <w:tc>
           <w:tcPr>
-            <w:tcW w:w="2789" w:type="dxa"/>
+            <w:tcW w:w="3118" w:type="dxa"/>
             <w:tcBorders>
               <w:top w:val="single" w:sz="12" w:space="0" w:color="666666"/>
               <w:left w:val="single" w:sz="12" w:space="0" w:color="666666"/>
@@ -2824,7 +2092,7 @@
                 <w:between w:val="nil"/>
               </w:pBdr>
               <w:spacing w:line="240" w:lineRule="auto"/>
-              <w:jc w:val="left"/>
+              <w:jc w:val="center"/>
               <w:rPr>
                 <w:rFonts w:ascii="Arial" w:eastAsia="Arial" w:hAnsi="Arial" w:cs="Arial"/>
                 <w:sz w:val="20"/>
@@ -2837,15 +2105,6 @@
                 <w:rFonts w:ascii="Arial" w:eastAsia="Arial" w:hAnsi="Arial" w:cs="Arial"/>
                 <w:sz w:val="20"/>
                 <w:szCs w:val="20"/>
-                <w:lang w:val="uk-UA"/>
-              </w:rPr>
-              <w:t xml:space="preserve">1. Ввести </w:t>
-            </w:r>
-            <w:r>
-              <w:rPr>
-                <w:rFonts w:ascii="Arial" w:eastAsia="Arial" w:hAnsi="Arial" w:cs="Arial"/>
-                <w:sz w:val="20"/>
-                <w:szCs w:val="20"/>
                 <w:lang w:val="en-US"/>
               </w:rPr>
               <w:t>X</w:t>
@@ -2857,16 +2116,7 @@
                 <w:szCs w:val="20"/>
                 <w:lang w:val="ru-RU"/>
               </w:rPr>
-              <w:t xml:space="preserve"> = </w:t>
-            </w:r>
-            <w:r>
-              <w:rPr>
-                <w:rFonts w:ascii="Arial" w:eastAsia="Arial" w:hAnsi="Arial" w:cs="Arial"/>
-                <w:sz w:val="20"/>
-                <w:szCs w:val="20"/>
-                <w:lang w:val="ru-RU"/>
-              </w:rPr>
-              <w:t>0.2</w:t>
+              <w:t xml:space="preserve"> = 10</w:t>
             </w:r>
           </w:p>
           <w:p>
@@ -2880,7 +2130,7 @@
                 <w:between w:val="nil"/>
               </w:pBdr>
               <w:spacing w:line="240" w:lineRule="auto"/>
-              <w:jc w:val="left"/>
+              <w:jc w:val="center"/>
               <w:rPr>
                 <w:rFonts w:ascii="Arial" w:eastAsia="Arial" w:hAnsi="Arial" w:cs="Arial"/>
                 <w:sz w:val="20"/>
@@ -2893,9 +2143,9 @@
                 <w:rFonts w:ascii="Arial" w:eastAsia="Arial" w:hAnsi="Arial" w:cs="Arial"/>
                 <w:sz w:val="20"/>
                 <w:szCs w:val="20"/>
-                <w:lang w:val="uk-UA"/>
-              </w:rPr>
-              <w:t>2. Ввести</w:t>
+                <w:lang w:val="en-US"/>
+              </w:rPr>
+              <w:t>Y</w:t>
             </w:r>
             <w:r>
               <w:rPr>
@@ -2904,8 +2154,21 @@
                 <w:szCs w:val="20"/>
                 <w:lang w:val="ru-RU"/>
               </w:rPr>
-              <w:t xml:space="preserve"> </w:t>
-            </w:r>
+              <w:t xml:space="preserve"> = 0.3</w:t>
+            </w:r>
+          </w:p>
+          <w:p>
+            <w:pPr>
+              <w:widowControl w:val="0"/>
+              <w:spacing w:line="240" w:lineRule="auto"/>
+              <w:jc w:val="center"/>
+              <w:rPr>
+                <w:rFonts w:ascii="Arial" w:eastAsia="Arial" w:hAnsi="Arial" w:cs="Arial"/>
+                <w:sz w:val="20"/>
+                <w:szCs w:val="20"/>
+                <w:lang w:val="ru-RU"/>
+              </w:rPr>
+            </w:pPr>
             <w:r>
               <w:rPr>
                 <w:rFonts w:ascii="Arial" w:eastAsia="Arial" w:hAnsi="Arial" w:cs="Arial"/>
@@ -2913,7 +2176,7 @@
                 <w:szCs w:val="20"/>
                 <w:lang w:val="en-US"/>
               </w:rPr>
-              <w:t>Y</w:t>
+              <w:t>Z</w:t>
             </w:r>
             <w:r>
               <w:rPr>
@@ -2931,80 +2194,13 @@
                 <w:szCs w:val="20"/>
                 <w:lang w:val="ru-RU"/>
               </w:rPr>
-              <w:t>-0.</w:t>
-            </w:r>
-            <w:r>
-              <w:rPr>
-                <w:rFonts w:ascii="Arial" w:eastAsia="Arial" w:hAnsi="Arial" w:cs="Arial"/>
-                <w:sz w:val="20"/>
-                <w:szCs w:val="20"/>
-                <w:lang w:val="ru-RU"/>
-              </w:rPr>
-              <w:t>3</w:t>
-            </w:r>
-          </w:p>
-          <w:p>
-            <w:pPr>
-              <w:widowControl w:val="0"/>
-              <w:spacing w:line="240" w:lineRule="auto"/>
-              <w:jc w:val="left"/>
-              <w:rPr>
-                <w:rFonts w:ascii="Arial" w:eastAsia="Arial" w:hAnsi="Arial" w:cs="Arial"/>
-                <w:sz w:val="20"/>
-                <w:szCs w:val="20"/>
-                <w:lang w:val="en-US"/>
-              </w:rPr>
-            </w:pPr>
-            <w:r>
-              <w:rPr>
-                <w:rFonts w:ascii="Arial" w:eastAsia="Arial" w:hAnsi="Arial" w:cs="Arial"/>
-                <w:sz w:val="20"/>
-                <w:szCs w:val="20"/>
-                <w:lang w:val="uk-UA"/>
-              </w:rPr>
-              <w:t>3. Ввести</w:t>
-            </w:r>
-            <w:r>
-              <w:rPr>
-                <w:rFonts w:ascii="Arial" w:eastAsia="Arial" w:hAnsi="Arial" w:cs="Arial"/>
-                <w:sz w:val="20"/>
-                <w:szCs w:val="20"/>
-                <w:lang w:val="ru-RU"/>
-              </w:rPr>
-              <w:t xml:space="preserve"> </w:t>
-            </w:r>
-            <w:r>
-              <w:rPr>
-                <w:rFonts w:ascii="Arial" w:eastAsia="Arial" w:hAnsi="Arial" w:cs="Arial"/>
-                <w:sz w:val="20"/>
-                <w:szCs w:val="20"/>
-                <w:lang w:val="en-US"/>
-              </w:rPr>
-              <w:t>Z</w:t>
-            </w:r>
-            <w:r>
-              <w:rPr>
-                <w:rFonts w:ascii="Arial" w:eastAsia="Arial" w:hAnsi="Arial" w:cs="Arial"/>
-                <w:sz w:val="20"/>
-                <w:szCs w:val="20"/>
-                <w:lang w:val="ru-RU"/>
-              </w:rPr>
-              <w:t xml:space="preserve"> = </w:t>
-            </w:r>
-            <w:r>
-              <w:rPr>
-                <w:rFonts w:ascii="Arial" w:eastAsia="Arial" w:hAnsi="Arial" w:cs="Arial"/>
-                <w:sz w:val="20"/>
-                <w:szCs w:val="20"/>
-                <w:lang w:val="en-US"/>
-              </w:rPr>
-              <w:t>4</w:t>
+              <w:t>0</w:t>
             </w:r>
           </w:p>
         </w:tc>
         <w:tc>
           <w:tcPr>
-            <w:tcW w:w="4531" w:type="dxa"/>
+            <w:tcW w:w="2977" w:type="dxa"/>
             <w:tcBorders>
               <w:top w:val="single" w:sz="12" w:space="0" w:color="666666"/>
               <w:left w:val="single" w:sz="12" w:space="0" w:color="666666"/>
@@ -3031,12 +2227,11 @@
                 <w:between w:val="nil"/>
               </w:pBdr>
               <w:spacing w:line="240" w:lineRule="auto"/>
-              <w:jc w:val="left"/>
+              <w:jc w:val="center"/>
               <w:rPr>
                 <w:rFonts w:ascii="Courier New" w:eastAsia="Courier New" w:hAnsi="Courier New" w:cs="Courier New"/>
                 <w:sz w:val="20"/>
                 <w:szCs w:val="20"/>
-                <w:lang w:val="uk-UA"/>
               </w:rPr>
             </w:pPr>
             <w:r>
@@ -3044,15 +2239,14 @@
                 <w:rFonts w:ascii="Courier New" w:eastAsia="Courier New" w:hAnsi="Courier New" w:cs="Courier New"/>
                 <w:sz w:val="20"/>
                 <w:szCs w:val="20"/>
-                <w:lang w:val="uk-UA"/>
-              </w:rPr>
-              <w:t>Отриманий результат: 4.08708</w:t>
+              </w:rPr>
+              <w:t>7.87712</w:t>
             </w:r>
           </w:p>
         </w:tc>
         <w:tc>
           <w:tcPr>
-            <w:tcW w:w="885" w:type="dxa"/>
+            <w:tcW w:w="1447" w:type="dxa"/>
             <w:tcBorders>
               <w:top w:val="single" w:sz="12" w:space="0" w:color="666666"/>
               <w:left w:val="single" w:sz="12" w:space="0" w:color="666666"/>
@@ -3099,50 +2293,7 @@
       <w:tr>
         <w:tc>
           <w:tcPr>
-            <w:tcW w:w="855" w:type="dxa"/>
-            <w:tcBorders>
-              <w:top w:val="single" w:sz="12" w:space="0" w:color="666666"/>
-              <w:left w:val="single" w:sz="12" w:space="0" w:color="666666"/>
-              <w:bottom w:val="single" w:sz="12" w:space="0" w:color="666666"/>
-              <w:right w:val="single" w:sz="12" w:space="0" w:color="666666"/>
-            </w:tcBorders>
-            <w:shd w:val="clear" w:color="auto" w:fill="auto"/>
-            <w:tcMar>
-              <w:top w:w="100" w:type="dxa"/>
-              <w:left w:w="100" w:type="dxa"/>
-              <w:bottom w:w="100" w:type="dxa"/>
-              <w:right w:w="100" w:type="dxa"/>
-            </w:tcMar>
-          </w:tcPr>
-          <w:p>
-            <w:pPr>
-              <w:widowControl w:val="0"/>
-              <w:pBdr>
-                <w:top w:val="nil"/>
-                <w:left w:val="nil"/>
-                <w:bottom w:val="nil"/>
-                <w:right w:val="nil"/>
-                <w:between w:val="nil"/>
-              </w:pBdr>
-              <w:spacing w:line="240" w:lineRule="auto"/>
-              <w:jc w:val="center"/>
-              <w:rPr>
-                <w:sz w:val="24"/>
-                <w:szCs w:val="24"/>
-              </w:rPr>
-            </w:pPr>
-            <w:r>
-              <w:rPr>
-                <w:sz w:val="24"/>
-                <w:szCs w:val="24"/>
-              </w:rPr>
-              <w:t>TS_05</w:t>
-            </w:r>
-          </w:p>
-        </w:tc>
-        <w:tc>
-          <w:tcPr>
-            <w:tcW w:w="2789" w:type="dxa"/>
+            <w:tcW w:w="1518" w:type="dxa"/>
             <w:tcBorders>
               <w:top w:val="single" w:sz="12" w:space="0" w:color="666666"/>
               <w:left w:val="single" w:sz="12" w:space="0" w:color="666666"/>
@@ -3169,178 +2320,24 @@
                 <w:between w:val="nil"/>
               </w:pBdr>
               <w:spacing w:line="240" w:lineRule="auto"/>
-              <w:jc w:val="left"/>
-              <w:rPr>
-                <w:rFonts w:ascii="Arial" w:eastAsia="Arial" w:hAnsi="Arial" w:cs="Arial"/>
-                <w:sz w:val="20"/>
-                <w:szCs w:val="20"/>
-                <w:lang w:val="en-US"/>
-              </w:rPr>
-            </w:pPr>
-            <w:r>
-              <w:rPr>
-                <w:rFonts w:ascii="Arial" w:eastAsia="Arial" w:hAnsi="Arial" w:cs="Arial"/>
-                <w:sz w:val="20"/>
-                <w:szCs w:val="20"/>
-                <w:lang w:val="uk-UA"/>
-              </w:rPr>
-              <w:t xml:space="preserve">1. Ввести </w:t>
-            </w:r>
-            <w:r>
-              <w:rPr>
-                <w:rFonts w:ascii="Arial" w:eastAsia="Arial" w:hAnsi="Arial" w:cs="Arial"/>
-                <w:sz w:val="20"/>
-                <w:szCs w:val="20"/>
-                <w:lang w:val="en-US"/>
-              </w:rPr>
-              <w:t>X</w:t>
-            </w:r>
-            <w:r>
-              <w:rPr>
-                <w:rFonts w:ascii="Arial" w:eastAsia="Arial" w:hAnsi="Arial" w:cs="Arial"/>
-                <w:sz w:val="20"/>
-                <w:szCs w:val="20"/>
-                <w:lang w:val="ru-RU"/>
-              </w:rPr>
-              <w:t xml:space="preserve"> = </w:t>
-            </w:r>
-            <w:r>
-              <w:rPr>
-                <w:rFonts w:ascii="Arial" w:eastAsia="Arial" w:hAnsi="Arial" w:cs="Arial"/>
-                <w:sz w:val="20"/>
-                <w:szCs w:val="20"/>
-                <w:lang w:val="en-US"/>
-              </w:rPr>
-              <w:t>39</w:t>
-            </w:r>
-          </w:p>
-          <w:p>
-            <w:pPr>
-              <w:widowControl w:val="0"/>
-              <w:pBdr>
-                <w:top w:val="nil"/>
-                <w:left w:val="nil"/>
-                <w:bottom w:val="nil"/>
-                <w:right w:val="nil"/>
-                <w:between w:val="nil"/>
-              </w:pBdr>
-              <w:spacing w:line="240" w:lineRule="auto"/>
-              <w:jc w:val="left"/>
-              <w:rPr>
-                <w:rFonts w:ascii="Arial" w:eastAsia="Arial" w:hAnsi="Arial" w:cs="Arial"/>
-                <w:sz w:val="20"/>
-                <w:szCs w:val="20"/>
-                <w:lang w:val="en-US"/>
-              </w:rPr>
-            </w:pPr>
-            <w:r>
-              <w:rPr>
-                <w:rFonts w:ascii="Arial" w:eastAsia="Arial" w:hAnsi="Arial" w:cs="Arial"/>
-                <w:sz w:val="20"/>
-                <w:szCs w:val="20"/>
-                <w:lang w:val="uk-UA"/>
-              </w:rPr>
-              <w:t>2. Ввести</w:t>
-            </w:r>
-            <w:r>
-              <w:rPr>
-                <w:rFonts w:ascii="Arial" w:eastAsia="Arial" w:hAnsi="Arial" w:cs="Arial"/>
-                <w:sz w:val="20"/>
-                <w:szCs w:val="20"/>
-                <w:lang w:val="ru-RU"/>
-              </w:rPr>
-              <w:t xml:space="preserve"> </w:t>
-            </w:r>
-            <w:r>
-              <w:rPr>
-                <w:rFonts w:ascii="Arial" w:eastAsia="Arial" w:hAnsi="Arial" w:cs="Arial"/>
-                <w:sz w:val="20"/>
-                <w:szCs w:val="20"/>
-                <w:lang w:val="en-US"/>
-              </w:rPr>
-              <w:t>Y</w:t>
-            </w:r>
-            <w:r>
-              <w:rPr>
-                <w:rFonts w:ascii="Arial" w:eastAsia="Arial" w:hAnsi="Arial" w:cs="Arial"/>
-                <w:sz w:val="20"/>
-                <w:szCs w:val="20"/>
-                <w:lang w:val="ru-RU"/>
-              </w:rPr>
-              <w:t xml:space="preserve"> = </w:t>
-            </w:r>
-            <w:r>
-              <w:rPr>
-                <w:rFonts w:ascii="Arial" w:eastAsia="Arial" w:hAnsi="Arial" w:cs="Arial"/>
-                <w:sz w:val="20"/>
-                <w:szCs w:val="20"/>
-                <w:lang w:val="en-US"/>
-              </w:rPr>
-              <w:t>9</w:t>
-            </w:r>
-          </w:p>
-          <w:p>
-            <w:pPr>
-              <w:widowControl w:val="0"/>
-              <w:spacing w:line="240" w:lineRule="auto"/>
-              <w:jc w:val="left"/>
-              <w:rPr>
-                <w:rFonts w:ascii="Arial" w:eastAsia="Arial" w:hAnsi="Arial" w:cs="Arial"/>
-                <w:sz w:val="20"/>
-                <w:szCs w:val="20"/>
-                <w:lang w:val="en-US"/>
-              </w:rPr>
-            </w:pPr>
-            <w:r>
-              <w:rPr>
-                <w:rFonts w:ascii="Arial" w:eastAsia="Arial" w:hAnsi="Arial" w:cs="Arial"/>
-                <w:sz w:val="20"/>
-                <w:szCs w:val="20"/>
-                <w:lang w:val="uk-UA"/>
-              </w:rPr>
-              <w:t>3. Ввести</w:t>
-            </w:r>
-            <w:r>
-              <w:rPr>
-                <w:rFonts w:ascii="Arial" w:eastAsia="Arial" w:hAnsi="Arial" w:cs="Arial"/>
-                <w:sz w:val="20"/>
-                <w:szCs w:val="20"/>
-                <w:lang w:val="ru-RU"/>
-              </w:rPr>
-              <w:t xml:space="preserve"> </w:t>
-            </w:r>
-            <w:r>
-              <w:rPr>
-                <w:rFonts w:ascii="Arial" w:eastAsia="Arial" w:hAnsi="Arial" w:cs="Arial"/>
-                <w:sz w:val="20"/>
-                <w:szCs w:val="20"/>
-                <w:lang w:val="en-US"/>
-              </w:rPr>
-              <w:t>Z</w:t>
-            </w:r>
-            <w:r>
-              <w:rPr>
-                <w:rFonts w:ascii="Arial" w:eastAsia="Arial" w:hAnsi="Arial" w:cs="Arial"/>
-                <w:sz w:val="20"/>
-                <w:szCs w:val="20"/>
-                <w:lang w:val="ru-RU"/>
-              </w:rPr>
-              <w:t xml:space="preserve"> = </w:t>
-            </w:r>
-            <w:r>
-              <w:rPr>
-                <w:rFonts w:ascii="Arial" w:eastAsia="Arial" w:hAnsi="Arial" w:cs="Arial"/>
-                <w:sz w:val="20"/>
-                <w:szCs w:val="20"/>
-                <w:lang w:val="en-US"/>
-              </w:rPr>
-              <w:t>-4</w:t>
+              <w:jc w:val="center"/>
+              <w:rPr>
+                <w:sz w:val="24"/>
+                <w:szCs w:val="24"/>
+              </w:rPr>
+            </w:pPr>
+            <w:r>
+              <w:rPr>
+                <w:sz w:val="24"/>
+                <w:szCs w:val="24"/>
+              </w:rPr>
+              <w:t>TS_04</w:t>
             </w:r>
           </w:p>
         </w:tc>
         <w:tc>
           <w:tcPr>
-            <w:tcW w:w="4531" w:type="dxa"/>
+            <w:tcW w:w="3118" w:type="dxa"/>
             <w:tcBorders>
               <w:top w:val="single" w:sz="12" w:space="0" w:color="666666"/>
               <w:left w:val="single" w:sz="12" w:space="0" w:color="666666"/>
@@ -3367,26 +2364,453 @@
                 <w:between w:val="nil"/>
               </w:pBdr>
               <w:spacing w:line="240" w:lineRule="auto"/>
-              <w:jc w:val="left"/>
-              <w:rPr>
-                <w:rFonts w:ascii="Courier New" w:eastAsia="Courier New" w:hAnsi="Courier New" w:cs="Courier New"/>
-                <w:sz w:val="20"/>
-                <w:szCs w:val="20"/>
-              </w:rPr>
-            </w:pPr>
-            <w:r>
-              <w:rPr>
-                <w:rFonts w:ascii="Courier New" w:eastAsia="Courier New" w:hAnsi="Courier New" w:cs="Courier New"/>
-                <w:sz w:val="20"/>
-                <w:szCs w:val="20"/>
-              </w:rPr>
-              <w:t>Отриманий результат: 14.4691</w:t>
+              <w:jc w:val="center"/>
+              <w:rPr>
+                <w:rFonts w:ascii="Arial" w:eastAsia="Arial" w:hAnsi="Arial" w:cs="Arial"/>
+                <w:sz w:val="20"/>
+                <w:szCs w:val="20"/>
+                <w:lang w:val="ru-RU"/>
+              </w:rPr>
+            </w:pPr>
+            <w:r>
+              <w:rPr>
+                <w:rFonts w:ascii="Arial" w:eastAsia="Arial" w:hAnsi="Arial" w:cs="Arial"/>
+                <w:sz w:val="20"/>
+                <w:szCs w:val="20"/>
+                <w:lang w:val="en-US"/>
+              </w:rPr>
+              <w:t>X</w:t>
+            </w:r>
+            <w:r>
+              <w:rPr>
+                <w:rFonts w:ascii="Arial" w:eastAsia="Arial" w:hAnsi="Arial" w:cs="Arial"/>
+                <w:sz w:val="20"/>
+                <w:szCs w:val="20"/>
+                <w:lang w:val="ru-RU"/>
+              </w:rPr>
+              <w:t xml:space="preserve"> = 0.2</w:t>
+            </w:r>
+          </w:p>
+          <w:p>
+            <w:pPr>
+              <w:widowControl w:val="0"/>
+              <w:pBdr>
+                <w:top w:val="nil"/>
+                <w:left w:val="nil"/>
+                <w:bottom w:val="nil"/>
+                <w:right w:val="nil"/>
+                <w:between w:val="nil"/>
+              </w:pBdr>
+              <w:spacing w:line="240" w:lineRule="auto"/>
+              <w:jc w:val="center"/>
+              <w:rPr>
+                <w:rFonts w:ascii="Arial" w:eastAsia="Arial" w:hAnsi="Arial" w:cs="Arial"/>
+                <w:sz w:val="20"/>
+                <w:szCs w:val="20"/>
+                <w:lang w:val="ru-RU"/>
+              </w:rPr>
+            </w:pPr>
+            <w:r>
+              <w:rPr>
+                <w:rFonts w:ascii="Arial" w:eastAsia="Arial" w:hAnsi="Arial" w:cs="Arial"/>
+                <w:sz w:val="20"/>
+                <w:szCs w:val="20"/>
+                <w:lang w:val="en-US"/>
+              </w:rPr>
+              <w:t>Y</w:t>
+            </w:r>
+            <w:r>
+              <w:rPr>
+                <w:rFonts w:ascii="Arial" w:eastAsia="Arial" w:hAnsi="Arial" w:cs="Arial"/>
+                <w:sz w:val="20"/>
+                <w:szCs w:val="20"/>
+                <w:lang w:val="ru-RU"/>
+              </w:rPr>
+              <w:t xml:space="preserve"> = -0.3</w:t>
+            </w:r>
+          </w:p>
+          <w:p>
+            <w:pPr>
+              <w:widowControl w:val="0"/>
+              <w:spacing w:line="240" w:lineRule="auto"/>
+              <w:jc w:val="center"/>
+              <w:rPr>
+                <w:rFonts w:ascii="Arial" w:eastAsia="Arial" w:hAnsi="Arial" w:cs="Arial"/>
+                <w:sz w:val="20"/>
+                <w:szCs w:val="20"/>
+                <w:lang w:val="ru-RU"/>
+              </w:rPr>
+            </w:pPr>
+            <w:r>
+              <w:rPr>
+                <w:rFonts w:ascii="Arial" w:eastAsia="Arial" w:hAnsi="Arial" w:cs="Arial"/>
+                <w:sz w:val="20"/>
+                <w:szCs w:val="20"/>
+                <w:lang w:val="en-US"/>
+              </w:rPr>
+              <w:t>Z</w:t>
+            </w:r>
+            <w:r>
+              <w:rPr>
+                <w:rFonts w:ascii="Arial" w:eastAsia="Arial" w:hAnsi="Arial" w:cs="Arial"/>
+                <w:sz w:val="20"/>
+                <w:szCs w:val="20"/>
+                <w:lang w:val="ru-RU"/>
+              </w:rPr>
+              <w:t xml:space="preserve"> = </w:t>
+            </w:r>
+            <w:r>
+              <w:rPr>
+                <w:rFonts w:ascii="Arial" w:eastAsia="Arial" w:hAnsi="Arial" w:cs="Arial"/>
+                <w:sz w:val="20"/>
+                <w:szCs w:val="20"/>
+                <w:lang w:val="ru-RU"/>
+              </w:rPr>
+              <w:t>4</w:t>
             </w:r>
           </w:p>
         </w:tc>
         <w:tc>
           <w:tcPr>
-            <w:tcW w:w="885" w:type="dxa"/>
+            <w:tcW w:w="2977" w:type="dxa"/>
+            <w:tcBorders>
+              <w:top w:val="single" w:sz="12" w:space="0" w:color="666666"/>
+              <w:left w:val="single" w:sz="12" w:space="0" w:color="666666"/>
+              <w:bottom w:val="single" w:sz="12" w:space="0" w:color="666666"/>
+              <w:right w:val="single" w:sz="12" w:space="0" w:color="666666"/>
+            </w:tcBorders>
+            <w:shd w:val="clear" w:color="auto" w:fill="auto"/>
+            <w:tcMar>
+              <w:top w:w="100" w:type="dxa"/>
+              <w:left w:w="100" w:type="dxa"/>
+              <w:bottom w:w="100" w:type="dxa"/>
+              <w:right w:w="100" w:type="dxa"/>
+            </w:tcMar>
+            <w:vAlign w:val="center"/>
+          </w:tcPr>
+          <w:p>
+            <w:pPr>
+              <w:widowControl w:val="0"/>
+              <w:pBdr>
+                <w:top w:val="nil"/>
+                <w:left w:val="nil"/>
+                <w:bottom w:val="nil"/>
+                <w:right w:val="nil"/>
+                <w:between w:val="nil"/>
+              </w:pBdr>
+              <w:spacing w:line="240" w:lineRule="auto"/>
+              <w:jc w:val="center"/>
+              <w:rPr>
+                <w:rFonts w:ascii="Courier New" w:eastAsia="Courier New" w:hAnsi="Courier New" w:cs="Courier New"/>
+                <w:sz w:val="20"/>
+                <w:szCs w:val="20"/>
+                <w:lang w:val="uk-UA"/>
+              </w:rPr>
+            </w:pPr>
+            <w:r>
+              <w:rPr>
+                <w:rFonts w:ascii="Courier New" w:eastAsia="Courier New" w:hAnsi="Courier New" w:cs="Courier New"/>
+                <w:sz w:val="20"/>
+                <w:szCs w:val="20"/>
+                <w:lang w:val="uk-UA"/>
+              </w:rPr>
+              <w:t>4.08708</w:t>
+            </w:r>
+          </w:p>
+        </w:tc>
+        <w:tc>
+          <w:tcPr>
+            <w:tcW w:w="1447" w:type="dxa"/>
+            <w:tcBorders>
+              <w:top w:val="single" w:sz="12" w:space="0" w:color="666666"/>
+              <w:left w:val="single" w:sz="12" w:space="0" w:color="666666"/>
+              <w:bottom w:val="single" w:sz="12" w:space="0" w:color="666666"/>
+              <w:right w:val="single" w:sz="12" w:space="0" w:color="666666"/>
+            </w:tcBorders>
+            <w:shd w:val="clear" w:color="auto" w:fill="auto"/>
+            <w:tcMar>
+              <w:top w:w="100" w:type="dxa"/>
+              <w:left w:w="100" w:type="dxa"/>
+              <w:bottom w:w="100" w:type="dxa"/>
+              <w:right w:w="100" w:type="dxa"/>
+            </w:tcMar>
+            <w:vAlign w:val="center"/>
+          </w:tcPr>
+          <w:p>
+            <w:pPr>
+              <w:widowControl w:val="0"/>
+              <w:pBdr>
+                <w:top w:val="nil"/>
+                <w:left w:val="nil"/>
+                <w:bottom w:val="nil"/>
+                <w:right w:val="nil"/>
+                <w:between w:val="nil"/>
+              </w:pBdr>
+              <w:spacing w:line="240" w:lineRule="auto"/>
+              <w:jc w:val="center"/>
+              <w:rPr>
+                <w:sz w:val="24"/>
+                <w:szCs w:val="24"/>
+              </w:rPr>
+            </w:pPr>
+            <w:r>
+              <w:rPr>
+                <w:sz w:val="24"/>
+                <w:szCs w:val="24"/>
+                <w:lang w:val="en-US"/>
+              </w:rPr>
+              <w:t>Passed</w:t>
+            </w:r>
+          </w:p>
+        </w:tc>
+      </w:tr>
+      <w:tr>
+        <w:tc>
+          <w:tcPr>
+            <w:tcW w:w="1518" w:type="dxa"/>
+            <w:tcBorders>
+              <w:top w:val="single" w:sz="12" w:space="0" w:color="666666"/>
+              <w:left w:val="single" w:sz="12" w:space="0" w:color="666666"/>
+              <w:bottom w:val="single" w:sz="12" w:space="0" w:color="666666"/>
+              <w:right w:val="single" w:sz="12" w:space="0" w:color="666666"/>
+            </w:tcBorders>
+            <w:shd w:val="clear" w:color="auto" w:fill="auto"/>
+            <w:tcMar>
+              <w:top w:w="100" w:type="dxa"/>
+              <w:left w:w="100" w:type="dxa"/>
+              <w:bottom w:w="100" w:type="dxa"/>
+              <w:right w:w="100" w:type="dxa"/>
+            </w:tcMar>
+            <w:vAlign w:val="center"/>
+          </w:tcPr>
+          <w:p>
+            <w:pPr>
+              <w:widowControl w:val="0"/>
+              <w:pBdr>
+                <w:top w:val="nil"/>
+                <w:left w:val="nil"/>
+                <w:bottom w:val="nil"/>
+                <w:right w:val="nil"/>
+                <w:between w:val="nil"/>
+              </w:pBdr>
+              <w:spacing w:line="240" w:lineRule="auto"/>
+              <w:jc w:val="center"/>
+              <w:rPr>
+                <w:sz w:val="24"/>
+                <w:szCs w:val="24"/>
+              </w:rPr>
+            </w:pPr>
+            <w:r>
+              <w:rPr>
+                <w:sz w:val="24"/>
+                <w:szCs w:val="24"/>
+              </w:rPr>
+              <w:t>TS_05</w:t>
+            </w:r>
+          </w:p>
+        </w:tc>
+        <w:tc>
+          <w:tcPr>
+            <w:tcW w:w="3118" w:type="dxa"/>
+            <w:tcBorders>
+              <w:top w:val="single" w:sz="12" w:space="0" w:color="666666"/>
+              <w:left w:val="single" w:sz="12" w:space="0" w:color="666666"/>
+              <w:bottom w:val="single" w:sz="12" w:space="0" w:color="666666"/>
+              <w:right w:val="single" w:sz="12" w:space="0" w:color="666666"/>
+            </w:tcBorders>
+            <w:shd w:val="clear" w:color="auto" w:fill="auto"/>
+            <w:tcMar>
+              <w:top w:w="100" w:type="dxa"/>
+              <w:left w:w="100" w:type="dxa"/>
+              <w:bottom w:w="100" w:type="dxa"/>
+              <w:right w:w="100" w:type="dxa"/>
+            </w:tcMar>
+            <w:vAlign w:val="center"/>
+          </w:tcPr>
+          <w:p>
+            <w:pPr>
+              <w:widowControl w:val="0"/>
+              <w:pBdr>
+                <w:top w:val="nil"/>
+                <w:left w:val="nil"/>
+                <w:bottom w:val="nil"/>
+                <w:right w:val="nil"/>
+                <w:between w:val="nil"/>
+              </w:pBdr>
+              <w:spacing w:line="240" w:lineRule="auto"/>
+              <w:jc w:val="center"/>
+              <w:rPr>
+                <w:rFonts w:ascii="Arial" w:eastAsia="Arial" w:hAnsi="Arial" w:cs="Arial"/>
+                <w:sz w:val="20"/>
+                <w:szCs w:val="20"/>
+                <w:lang w:val="ru-RU"/>
+              </w:rPr>
+            </w:pPr>
+            <w:r>
+              <w:rPr>
+                <w:rFonts w:ascii="Arial" w:eastAsia="Arial" w:hAnsi="Arial" w:cs="Arial"/>
+                <w:sz w:val="20"/>
+                <w:szCs w:val="20"/>
+                <w:lang w:val="en-US"/>
+              </w:rPr>
+              <w:t>X</w:t>
+            </w:r>
+            <w:r>
+              <w:rPr>
+                <w:rFonts w:ascii="Arial" w:eastAsia="Arial" w:hAnsi="Arial" w:cs="Arial"/>
+                <w:sz w:val="20"/>
+                <w:szCs w:val="20"/>
+                <w:lang w:val="ru-RU"/>
+              </w:rPr>
+              <w:t xml:space="preserve"> = </w:t>
+            </w:r>
+            <w:r>
+              <w:rPr>
+                <w:rFonts w:ascii="Arial" w:eastAsia="Arial" w:hAnsi="Arial" w:cs="Arial"/>
+                <w:sz w:val="20"/>
+                <w:szCs w:val="20"/>
+                <w:lang w:val="ru-RU"/>
+              </w:rPr>
+              <w:t>39</w:t>
+            </w:r>
+          </w:p>
+          <w:p>
+            <w:pPr>
+              <w:widowControl w:val="0"/>
+              <w:pBdr>
+                <w:top w:val="nil"/>
+                <w:left w:val="nil"/>
+                <w:bottom w:val="nil"/>
+                <w:right w:val="nil"/>
+                <w:between w:val="nil"/>
+              </w:pBdr>
+              <w:spacing w:line="240" w:lineRule="auto"/>
+              <w:jc w:val="center"/>
+              <w:rPr>
+                <w:rFonts w:ascii="Arial" w:eastAsia="Arial" w:hAnsi="Arial" w:cs="Arial"/>
+                <w:sz w:val="20"/>
+                <w:szCs w:val="20"/>
+                <w:lang w:val="ru-RU"/>
+              </w:rPr>
+            </w:pPr>
+            <w:r>
+              <w:rPr>
+                <w:rFonts w:ascii="Arial" w:eastAsia="Arial" w:hAnsi="Arial" w:cs="Arial"/>
+                <w:sz w:val="20"/>
+                <w:szCs w:val="20"/>
+                <w:lang w:val="en-US"/>
+              </w:rPr>
+              <w:t>Y</w:t>
+            </w:r>
+            <w:r>
+              <w:rPr>
+                <w:rFonts w:ascii="Arial" w:eastAsia="Arial" w:hAnsi="Arial" w:cs="Arial"/>
+                <w:sz w:val="20"/>
+                <w:szCs w:val="20"/>
+                <w:lang w:val="ru-RU"/>
+              </w:rPr>
+              <w:t xml:space="preserve"> = </w:t>
+            </w:r>
+            <w:r>
+              <w:rPr>
+                <w:rFonts w:ascii="Arial" w:eastAsia="Arial" w:hAnsi="Arial" w:cs="Arial"/>
+                <w:sz w:val="20"/>
+                <w:szCs w:val="20"/>
+                <w:lang w:val="ru-RU"/>
+              </w:rPr>
+              <w:t>9</w:t>
+            </w:r>
+          </w:p>
+          <w:p>
+            <w:pPr>
+              <w:widowControl w:val="0"/>
+              <w:spacing w:line="240" w:lineRule="auto"/>
+              <w:jc w:val="center"/>
+              <w:rPr>
+                <w:rFonts w:ascii="Arial" w:eastAsia="Arial" w:hAnsi="Arial" w:cs="Arial"/>
+                <w:sz w:val="20"/>
+                <w:szCs w:val="20"/>
+                <w:lang w:val="ru-RU"/>
+              </w:rPr>
+            </w:pPr>
+            <w:r>
+              <w:rPr>
+                <w:rFonts w:ascii="Arial" w:eastAsia="Arial" w:hAnsi="Arial" w:cs="Arial"/>
+                <w:sz w:val="20"/>
+                <w:szCs w:val="20"/>
+                <w:lang w:val="en-US"/>
+              </w:rPr>
+              <w:t>Z</w:t>
+            </w:r>
+            <w:r>
+              <w:rPr>
+                <w:rFonts w:ascii="Arial" w:eastAsia="Arial" w:hAnsi="Arial" w:cs="Arial"/>
+                <w:sz w:val="20"/>
+                <w:szCs w:val="20"/>
+                <w:lang w:val="ru-RU"/>
+              </w:rPr>
+              <w:t xml:space="preserve"> = </w:t>
+            </w:r>
+            <w:r>
+              <w:rPr>
+                <w:rFonts w:ascii="Arial" w:eastAsia="Arial" w:hAnsi="Arial" w:cs="Arial"/>
+                <w:sz w:val="20"/>
+                <w:szCs w:val="20"/>
+                <w:lang w:val="ru-RU"/>
+              </w:rPr>
+              <w:t>-4</w:t>
+            </w:r>
+          </w:p>
+        </w:tc>
+        <w:tc>
+          <w:tcPr>
+            <w:tcW w:w="2977" w:type="dxa"/>
+            <w:tcBorders>
+              <w:top w:val="single" w:sz="12" w:space="0" w:color="666666"/>
+              <w:left w:val="single" w:sz="12" w:space="0" w:color="666666"/>
+              <w:bottom w:val="single" w:sz="12" w:space="0" w:color="666666"/>
+              <w:right w:val="single" w:sz="12" w:space="0" w:color="666666"/>
+            </w:tcBorders>
+            <w:shd w:val="clear" w:color="auto" w:fill="auto"/>
+            <w:tcMar>
+              <w:top w:w="100" w:type="dxa"/>
+              <w:left w:w="100" w:type="dxa"/>
+              <w:bottom w:w="100" w:type="dxa"/>
+              <w:right w:w="100" w:type="dxa"/>
+            </w:tcMar>
+            <w:vAlign w:val="center"/>
+          </w:tcPr>
+          <w:p>
+            <w:pPr>
+              <w:widowControl w:val="0"/>
+              <w:pBdr>
+                <w:top w:val="nil"/>
+                <w:left w:val="nil"/>
+                <w:bottom w:val="nil"/>
+                <w:right w:val="nil"/>
+                <w:between w:val="nil"/>
+              </w:pBdr>
+              <w:spacing w:line="240" w:lineRule="auto"/>
+              <w:jc w:val="center"/>
+              <w:rPr>
+                <w:rFonts w:ascii="Courier New" w:eastAsia="Courier New" w:hAnsi="Courier New" w:cs="Courier New"/>
+                <w:sz w:val="20"/>
+                <w:szCs w:val="20"/>
+              </w:rPr>
+            </w:pPr>
+            <w:r>
+              <w:rPr>
+                <w:rFonts w:ascii="Courier New" w:eastAsia="Courier New" w:hAnsi="Courier New" w:cs="Courier New"/>
+                <w:sz w:val="20"/>
+                <w:szCs w:val="20"/>
+              </w:rPr>
+              <w:t>14.4691</w:t>
+            </w:r>
+          </w:p>
+        </w:tc>
+        <w:tc>
+          <w:tcPr>
+            <w:tcW w:w="1447" w:type="dxa"/>
             <w:tcBorders>
               <w:top w:val="single" w:sz="12" w:space="0" w:color="666666"/>
               <w:left w:val="single" w:sz="12" w:space="0" w:color="666666"/>

</xml_diff>